<commit_message>
Cambiando nombre de registro a index.html
</commit_message>
<xml_diff>
--- a/JS en la web validacion de formularios y HTML5.docx
+++ b/JS en la web validacion de formularios y HTML5.docx
@@ -371,43 +371,7 @@
           <w:sz w:val="24"/>
           <w:szCs w:val="24"/>
         </w:rPr>
-        <w:t xml:space="preserve">[01:00] Si no, de cualquier </w:t>
-      </w:r>
-      <w:proofErr w:type="gramStart"/>
-      <w:r>
-        <w:rPr>
-          <w:rFonts w:ascii="Arial" w:eastAsia="Arial" w:hAnsi="Arial" w:cs="Arial"/>
-          <w:sz w:val="24"/>
-          <w:szCs w:val="24"/>
-        </w:rPr>
-        <w:t>manera</w:t>
-      </w:r>
-      <w:proofErr w:type="gramEnd"/>
-      <w:r>
-        <w:rPr>
-          <w:rFonts w:ascii="Arial" w:eastAsia="Arial" w:hAnsi="Arial" w:cs="Arial"/>
-          <w:sz w:val="24"/>
-          <w:szCs w:val="24"/>
-        </w:rPr>
-        <w:t xml:space="preserve"> puedes hacerlo. Yo hago la explicación de más o menos qué es lo que hace la expresión regular que nosotros utilizamos dentro del input y al final del curso no solamente vas a tener este proyecto en tu </w:t>
-      </w:r>
-      <w:proofErr w:type="gramStart"/>
-      <w:r>
-        <w:rPr>
-          <w:rFonts w:ascii="Arial" w:eastAsia="Arial" w:hAnsi="Arial" w:cs="Arial"/>
-          <w:sz w:val="24"/>
-          <w:szCs w:val="24"/>
-        </w:rPr>
-        <w:t>computadora</w:t>
-      </w:r>
-      <w:proofErr w:type="gramEnd"/>
-      <w:r>
-        <w:rPr>
-          <w:rFonts w:ascii="Arial" w:eastAsia="Arial" w:hAnsi="Arial" w:cs="Arial"/>
-          <w:sz w:val="24"/>
-          <w:szCs w:val="24"/>
-        </w:rPr>
-        <w:t xml:space="preserve"> sino que también lo vas a tener en una URL que tú vas a poder compartir esta URL con tus amigos o poderlo poner en tu portafolio de proyectos o inclusive poderlo compartir en LinkedIn.</w:t>
+        <w:t>[01:00] Si no, de cualquier manera puedes hacerlo. Yo hago la explicación de más o menos qué es lo que hace la expresión regular que nosotros utilizamos dentro del input y al final del curso no solamente vas a tener este proyecto en tu computadora sino que también lo vas a tener en una URL que tú vas a poder compartir esta URL con tus amigos o poderlo poner en tu portafolio de proyectos o inclusive poderlo compartir en LinkedIn.</w:t>
       </w:r>
     </w:p>
     <w:p>
@@ -580,25 +544,7 @@
           <w:sz w:val="24"/>
           <w:szCs w:val="24"/>
         </w:rPr>
-        <w:t xml:space="preserve">[00:18] Muy bien. Entonces a simple vista, pues bueno, es un simple código HTML, donde al final de cuenta, si nosotros abrimos en nuestro navegador, vamos a tener esta vista, esta de aquí. Entonces, todo este HTML nos ayuda a generar este formulario, lo que vamos a trabajar entonces es con que se realice el </w:t>
-      </w:r>
-      <w:proofErr w:type="gramStart"/>
-      <w:r>
-        <w:rPr>
-          <w:rFonts w:ascii="Arial" w:eastAsia="Arial" w:hAnsi="Arial" w:cs="Arial"/>
-          <w:sz w:val="24"/>
-          <w:szCs w:val="24"/>
-        </w:rPr>
-        <w:t>registro</w:t>
-      </w:r>
-      <w:proofErr w:type="gramEnd"/>
-      <w:r>
-        <w:rPr>
-          <w:rFonts w:ascii="Arial" w:eastAsia="Arial" w:hAnsi="Arial" w:cs="Arial"/>
-          <w:sz w:val="24"/>
-          <w:szCs w:val="24"/>
-        </w:rPr>
-        <w:t xml:space="preserve"> pero de una manera en la cual nosotros tengamos el control de qué cosas sí pueden ingresar los usuarios y qué cosas no.</w:t>
+        <w:t>[00:18] Muy bien. Entonces a simple vista, pues bueno, es un simple código HTML, donde al final de cuenta, si nosotros abrimos en nuestro navegador, vamos a tener esta vista, esta de aquí. Entonces, todo este HTML nos ayuda a generar este formulario, lo que vamos a trabajar entonces es con que se realice el registro pero de una manera en la cual nosotros tengamos el control de qué cosas sí pueden ingresar los usuarios y qué cosas no.</w:t>
       </w:r>
     </w:p>
     <w:p>
@@ -975,25 +921,7 @@
           <w:sz w:val="24"/>
           <w:szCs w:val="24"/>
         </w:rPr>
-        <w:t xml:space="preserve">, </w:t>
-      </w:r>
-      <w:proofErr w:type="gramStart"/>
-      <w:r>
-        <w:rPr>
-          <w:rFonts w:ascii="Arial" w:eastAsia="Arial" w:hAnsi="Arial" w:cs="Arial"/>
-          <w:sz w:val="24"/>
-          <w:szCs w:val="24"/>
-        </w:rPr>
-        <w:t>lo</w:t>
-      </w:r>
-      <w:proofErr w:type="gramEnd"/>
-      <w:r>
-        <w:rPr>
-          <w:rFonts w:ascii="Arial" w:eastAsia="Arial" w:hAnsi="Arial" w:cs="Arial"/>
-          <w:sz w:val="24"/>
-          <w:szCs w:val="24"/>
-        </w:rPr>
-        <w:t xml:space="preserve"> voy a dar clic en registrar y dice: incluye un signo @ en la dirección de correo electrónico. La dirección “</w:t>
+        <w:t>, lo voy a dar clic en registrar y dice: incluye un signo @ en la dirección de correo electrónico. La dirección “</w:t>
       </w:r>
       <w:proofErr w:type="spellStart"/>
       <w:r>
@@ -1097,7 +1025,6 @@
         <w:t xml:space="preserve">[04:33] Y bueno, así como nosotros tenemos nuestro tipo email, también existe un tipo contraseña, o en inglés </w:t>
       </w:r>
       <w:proofErr w:type="spellStart"/>
-      <w:proofErr w:type="gramStart"/>
       <w:r>
         <w:rPr>
           <w:rFonts w:ascii="Arial" w:eastAsia="Arial" w:hAnsi="Arial" w:cs="Arial"/>
@@ -1107,7 +1034,6 @@
         <w:t>password</w:t>
       </w:r>
       <w:proofErr w:type="spellEnd"/>
-      <w:proofErr w:type="gramEnd"/>
       <w:r>
         <w:rPr>
           <w:rFonts w:ascii="Arial" w:eastAsia="Arial" w:hAnsi="Arial" w:cs="Arial"/>
@@ -1199,7 +1125,6 @@
         <w:t xml:space="preserve"> </w:t>
       </w:r>
       <w:proofErr w:type="spellStart"/>
-      <w:proofErr w:type="gramStart"/>
       <w:r>
         <w:rPr>
           <w:rFonts w:ascii="Arial" w:eastAsia="Arial" w:hAnsi="Arial" w:cs="Arial"/>
@@ -1209,7 +1134,6 @@
         <w:t>password</w:t>
       </w:r>
       <w:proofErr w:type="spellEnd"/>
-      <w:proofErr w:type="gramEnd"/>
       <w:r>
         <w:rPr>
           <w:rFonts w:ascii="Arial" w:eastAsia="Arial" w:hAnsi="Arial" w:cs="Arial"/>
@@ -1262,25 +1186,7 @@
           <w:sz w:val="24"/>
           <w:szCs w:val="24"/>
         </w:rPr>
-        <w:t xml:space="preserve"> así. Nosotros pusimos que iba a ser requerido la contraseña, hasta ahí está funcionando. ¿Pero qué </w:t>
-      </w:r>
-      <w:proofErr w:type="gramStart"/>
-      <w:r>
-        <w:rPr>
-          <w:rFonts w:ascii="Arial" w:eastAsia="Arial" w:hAnsi="Arial" w:cs="Arial"/>
-          <w:sz w:val="24"/>
-          <w:szCs w:val="24"/>
-        </w:rPr>
-        <w:t>pasa</w:t>
-      </w:r>
-      <w:proofErr w:type="gramEnd"/>
-      <w:r>
-        <w:rPr>
-          <w:rFonts w:ascii="Arial" w:eastAsia="Arial" w:hAnsi="Arial" w:cs="Arial"/>
-          <w:sz w:val="24"/>
-          <w:szCs w:val="24"/>
-        </w:rPr>
-        <w:t xml:space="preserve"> por ejemplo, si yo solo le pongo un carácter y le doy clic en registrar? Para el formulario, la contraseña pues fue válida, o sea, sí se llenó con información, pero nosotros nunca le mencionamos cuál era el formato que nosotros necesitábamos o tal vez un mínimo de caracteres.</w:t>
+        <w:t xml:space="preserve"> así. Nosotros pusimos que iba a ser requerido la contraseña, hasta ahí está funcionando. ¿Pero qué pasa por ejemplo, si yo solo le pongo un carácter y le doy clic en registrar? Para el formulario, la contraseña pues fue válida, o sea, sí se llenó con información, pero nosotros nunca le mencionamos cuál era el formato que nosotros necesitábamos o tal vez un mínimo de caracteres.</w:t>
       </w:r>
     </w:p>
     <w:p>
@@ -2100,18 +2006,8 @@
           <w:sz w:val="24"/>
           <w:szCs w:val="24"/>
         </w:rPr>
-        <w:t xml:space="preserve"> o haga clic aquí para descargarlos </w:t>
-      </w:r>
-      <w:proofErr w:type="gramStart"/>
-      <w:r>
-        <w:rPr>
-          <w:rFonts w:ascii="Arial" w:eastAsia="Arial" w:hAnsi="Arial" w:cs="Arial"/>
-          <w:sz w:val="24"/>
-          <w:szCs w:val="24"/>
-        </w:rPr>
-        <w:t>directamente..</w:t>
-      </w:r>
-      <w:proofErr w:type="gramEnd"/>
+        <w:t xml:space="preserve"> o haga clic aquí para descargarlos directamente..</w:t>
+      </w:r>
     </w:p>
     <w:p>
       <w:pPr>
@@ -2357,7 +2253,6 @@
         <w:t xml:space="preserve"> es </w:t>
       </w:r>
       <w:proofErr w:type="spellStart"/>
-      <w:proofErr w:type="gramStart"/>
       <w:r>
         <w:rPr>
           <w:rFonts w:ascii="Arial" w:eastAsia="Arial" w:hAnsi="Arial" w:cs="Arial"/>
@@ -2367,7 +2262,6 @@
         <w:t>password</w:t>
       </w:r>
       <w:proofErr w:type="spellEnd"/>
-      <w:proofErr w:type="gramEnd"/>
       <w:r>
         <w:rPr>
           <w:rFonts w:ascii="Arial" w:eastAsia="Arial" w:hAnsi="Arial" w:cs="Arial"/>
@@ -2522,25 +2416,7 @@
           <w:sz w:val="24"/>
           <w:szCs w:val="24"/>
         </w:rPr>
-        <w:t xml:space="preserve">[03:04] Después, lo que tenemos aquí son diferentes conjuntos de reglas que queremos que se apliquen a este texto. En este caso son cuatro. </w:t>
-      </w:r>
-      <w:proofErr w:type="gramStart"/>
-      <w:r>
-        <w:rPr>
-          <w:rFonts w:ascii="Arial" w:eastAsia="Arial" w:hAnsi="Arial" w:cs="Arial"/>
-          <w:sz w:val="24"/>
-          <w:szCs w:val="24"/>
-        </w:rPr>
-        <w:t>El primero es ?</w:t>
-      </w:r>
-      <w:proofErr w:type="gramEnd"/>
-      <w:r>
-        <w:rPr>
-          <w:rFonts w:ascii="Arial" w:eastAsia="Arial" w:hAnsi="Arial" w:cs="Arial"/>
-          <w:sz w:val="24"/>
-          <w:szCs w:val="24"/>
-        </w:rPr>
-        <w:t xml:space="preserve">=. Lo que estamos diciendo prácticamente es que vamos a aceptar caracteres siempre y cuando, cuando el punto, este punto lo que hace referencia es que no sean saltos de línea o </w:t>
+        <w:t xml:space="preserve">[03:04] Después, lo que tenemos aquí son diferentes conjuntos de reglas que queremos que se apliquen a este texto. En este caso son cuatro. El primero es ?=. Lo que estamos diciendo prácticamente es que vamos a aceptar caracteres siempre y cuando, cuando el punto, este punto lo que hace referencia es que no sean saltos de línea o </w:t>
       </w:r>
       <w:proofErr w:type="spellStart"/>
       <w:r>
@@ -2670,43 +2546,7 @@
           <w:sz w:val="24"/>
           <w:szCs w:val="24"/>
         </w:rPr>
-        <w:t xml:space="preserve">[04:40] </w:t>
-      </w:r>
-      <w:proofErr w:type="gramStart"/>
-      <w:r>
-        <w:rPr>
-          <w:rFonts w:ascii="Arial" w:eastAsia="Arial" w:hAnsi="Arial" w:cs="Arial"/>
-          <w:sz w:val="24"/>
-          <w:szCs w:val="24"/>
-        </w:rPr>
-        <w:t>Y</w:t>
-      </w:r>
-      <w:proofErr w:type="gramEnd"/>
-      <w:r>
-        <w:rPr>
-          <w:rFonts w:ascii="Arial" w:eastAsia="Arial" w:hAnsi="Arial" w:cs="Arial"/>
-          <w:sz w:val="24"/>
-          <w:szCs w:val="24"/>
-        </w:rPr>
-        <w:t xml:space="preserve"> por último, lo que le estamos definiendo aquí es que queremos que se cumplan esta serie de reglas, y tiene que ser entre 6 a 12 veces. Es de esta manera en la cual nosotros le estamos definiendo que nuestra contraseña </w:t>
-      </w:r>
-      <w:proofErr w:type="gramStart"/>
-      <w:r>
-        <w:rPr>
-          <w:rFonts w:ascii="Arial" w:eastAsia="Arial" w:hAnsi="Arial" w:cs="Arial"/>
-          <w:sz w:val="24"/>
-          <w:szCs w:val="24"/>
-        </w:rPr>
-        <w:t>tiene que tener</w:t>
-      </w:r>
-      <w:proofErr w:type="gramEnd"/>
-      <w:r>
-        <w:rPr>
-          <w:rFonts w:ascii="Arial" w:eastAsia="Arial" w:hAnsi="Arial" w:cs="Arial"/>
-          <w:sz w:val="24"/>
-          <w:szCs w:val="24"/>
-        </w:rPr>
-        <w:t xml:space="preserve"> al menos 6 caracteres y máximo, 12 caracteres.</w:t>
+        <w:t>[04:40] Y por último, lo que le estamos definiendo aquí es que queremos que se cumplan esta serie de reglas, y tiene que ser entre 6 a 12 veces. Es de esta manera en la cual nosotros le estamos definiendo que nuestra contraseña tiene que tener al menos 6 caracteres y máximo, 12 caracteres.</w:t>
       </w:r>
     </w:p>
     <w:p>
@@ -3646,7 +3486,6 @@
         </w:rPr>
         <w:t>&lt;</w:t>
       </w:r>
-      <w:proofErr w:type="gramStart"/>
       <w:r>
         <w:rPr>
           <w:rFonts w:ascii="Consolas" w:eastAsia="Consolas" w:hAnsi="Consolas" w:cs="Consolas"/>
@@ -3656,7 +3495,6 @@
         </w:rPr>
         <w:t>link</w:t>
       </w:r>
-      <w:proofErr w:type="gramEnd"/>
       <w:r>
         <w:rPr>
           <w:rFonts w:ascii="Consolas" w:eastAsia="Consolas" w:hAnsi="Consolas" w:cs="Consolas"/>
@@ -3790,7 +3628,6 @@
         </w:rPr>
         <w:t>&lt;</w:t>
       </w:r>
-      <w:proofErr w:type="gramStart"/>
       <w:r>
         <w:rPr>
           <w:rFonts w:ascii="Consolas" w:eastAsia="Consolas" w:hAnsi="Consolas" w:cs="Consolas"/>
@@ -3800,7 +3637,6 @@
         </w:rPr>
         <w:t>link</w:t>
       </w:r>
-      <w:proofErr w:type="gramEnd"/>
       <w:r>
         <w:rPr>
           <w:rFonts w:ascii="Consolas" w:eastAsia="Consolas" w:hAnsi="Consolas" w:cs="Consolas"/>
@@ -3943,7 +3779,6 @@
         </w:rPr>
         <w:t>&lt;</w:t>
       </w:r>
-      <w:proofErr w:type="gramStart"/>
       <w:r>
         <w:rPr>
           <w:rFonts w:ascii="Consolas" w:eastAsia="Consolas" w:hAnsi="Consolas" w:cs="Consolas"/>
@@ -3953,7 +3788,6 @@
         </w:rPr>
         <w:t>link</w:t>
       </w:r>
-      <w:proofErr w:type="gramEnd"/>
       <w:r>
         <w:rPr>
           <w:rFonts w:ascii="Consolas" w:eastAsia="Consolas" w:hAnsi="Consolas" w:cs="Consolas"/>
@@ -4129,7 +3963,6 @@
         </w:rPr>
         <w:t>&lt;</w:t>
       </w:r>
-      <w:proofErr w:type="gramStart"/>
       <w:r>
         <w:rPr>
           <w:rFonts w:ascii="Consolas" w:eastAsia="Consolas" w:hAnsi="Consolas" w:cs="Consolas"/>
@@ -4139,7 +3972,6 @@
         </w:rPr>
         <w:t>link</w:t>
       </w:r>
-      <w:proofErr w:type="gramEnd"/>
       <w:r>
         <w:rPr>
           <w:rFonts w:ascii="Consolas" w:eastAsia="Consolas" w:hAnsi="Consolas" w:cs="Consolas"/>
@@ -4315,7 +4147,6 @@
         </w:rPr>
         <w:t>&lt;</w:t>
       </w:r>
-      <w:proofErr w:type="gramStart"/>
       <w:r>
         <w:rPr>
           <w:rFonts w:ascii="Consolas" w:eastAsia="Consolas" w:hAnsi="Consolas" w:cs="Consolas"/>
@@ -4325,7 +4156,6 @@
         </w:rPr>
         <w:t>link</w:t>
       </w:r>
-      <w:proofErr w:type="gramEnd"/>
       <w:r>
         <w:rPr>
           <w:rFonts w:ascii="Consolas" w:eastAsia="Consolas" w:hAnsi="Consolas" w:cs="Consolas"/>
@@ -4501,7 +4331,6 @@
         </w:rPr>
         <w:t>&lt;</w:t>
       </w:r>
-      <w:proofErr w:type="gramStart"/>
       <w:r>
         <w:rPr>
           <w:rFonts w:ascii="Consolas" w:eastAsia="Consolas" w:hAnsi="Consolas" w:cs="Consolas"/>
@@ -4511,7 +4340,6 @@
         </w:rPr>
         <w:t>link</w:t>
       </w:r>
-      <w:proofErr w:type="gramEnd"/>
       <w:r>
         <w:rPr>
           <w:rFonts w:ascii="Consolas" w:eastAsia="Consolas" w:hAnsi="Consolas" w:cs="Consolas"/>
@@ -4687,7 +4515,6 @@
         </w:rPr>
         <w:t>&lt;</w:t>
       </w:r>
-      <w:proofErr w:type="gramStart"/>
       <w:r>
         <w:rPr>
           <w:rFonts w:ascii="Consolas" w:eastAsia="Consolas" w:hAnsi="Consolas" w:cs="Consolas"/>
@@ -4697,7 +4524,6 @@
         </w:rPr>
         <w:t>link</w:t>
       </w:r>
-      <w:proofErr w:type="gramEnd"/>
       <w:r>
         <w:rPr>
           <w:rFonts w:ascii="Consolas" w:eastAsia="Consolas" w:hAnsi="Consolas" w:cs="Consolas"/>
@@ -8066,7 +7892,6 @@
         <w:t>"</w:t>
       </w:r>
       <w:proofErr w:type="spellStart"/>
-      <w:proofErr w:type="gramStart"/>
       <w:r>
         <w:rPr>
           <w:rFonts w:ascii="Consolas" w:eastAsia="Consolas" w:hAnsi="Consolas" w:cs="Consolas"/>
@@ -8077,7 +7902,6 @@
         <w:t>password</w:t>
       </w:r>
       <w:proofErr w:type="spellEnd"/>
-      <w:proofErr w:type="gramEnd"/>
       <w:r>
         <w:rPr>
           <w:rFonts w:ascii="Consolas" w:eastAsia="Consolas" w:hAnsi="Consolas" w:cs="Consolas"/>
@@ -8520,7 +8344,6 @@
         <w:t>"</w:t>
       </w:r>
       <w:proofErr w:type="spellStart"/>
-      <w:proofErr w:type="gramStart"/>
       <w:r>
         <w:rPr>
           <w:rFonts w:ascii="Consolas" w:eastAsia="Consolas" w:hAnsi="Consolas" w:cs="Consolas"/>
@@ -8531,7 +8354,6 @@
         <w:t>password</w:t>
       </w:r>
       <w:proofErr w:type="spellEnd"/>
-      <w:proofErr w:type="gramEnd"/>
       <w:r>
         <w:rPr>
           <w:rFonts w:ascii="Consolas" w:eastAsia="Consolas" w:hAnsi="Consolas" w:cs="Consolas"/>
@@ -14006,7 +13828,6 @@
         <w:t>"</w:t>
       </w:r>
       <w:proofErr w:type="spellStart"/>
-      <w:proofErr w:type="gramStart"/>
       <w:r>
         <w:rPr>
           <w:rFonts w:ascii="Consolas" w:eastAsia="Consolas" w:hAnsi="Consolas" w:cs="Consolas"/>
@@ -14017,7 +13838,6 @@
         <w:t>password</w:t>
       </w:r>
       <w:proofErr w:type="spellEnd"/>
-      <w:proofErr w:type="gramEnd"/>
       <w:r>
         <w:rPr>
           <w:rFonts w:ascii="Consolas" w:eastAsia="Consolas" w:hAnsi="Consolas" w:cs="Consolas"/>
@@ -14520,7 +14340,6 @@
         <w:t>"</w:t>
       </w:r>
       <w:proofErr w:type="spellStart"/>
-      <w:proofErr w:type="gramStart"/>
       <w:r>
         <w:rPr>
           <w:rFonts w:ascii="Consolas" w:eastAsia="Consolas" w:hAnsi="Consolas" w:cs="Consolas"/>
@@ -14531,7 +14350,6 @@
         <w:t>password</w:t>
       </w:r>
       <w:proofErr w:type="spellEnd"/>
-      <w:proofErr w:type="gramEnd"/>
       <w:r>
         <w:rPr>
           <w:rFonts w:ascii="Consolas" w:eastAsia="Consolas" w:hAnsi="Consolas" w:cs="Consolas"/>
@@ -14846,7 +14664,6 @@
         <w:t>="</w:t>
       </w:r>
       <w:proofErr w:type="spellStart"/>
-      <w:proofErr w:type="gramStart"/>
       <w:r>
         <w:rPr>
           <w:rFonts w:ascii="Arial" w:eastAsia="Arial" w:hAnsi="Arial" w:cs="Arial"/>
@@ -14856,7 +14673,6 @@
         <w:t>password</w:t>
       </w:r>
       <w:proofErr w:type="spellEnd"/>
-      <w:proofErr w:type="gramEnd"/>
       <w:r>
         <w:rPr>
           <w:rFonts w:ascii="Arial" w:eastAsia="Arial" w:hAnsi="Arial" w:cs="Arial"/>
@@ -15166,7 +14982,6 @@
         <w:t>="</w:t>
       </w:r>
       <w:proofErr w:type="spellStart"/>
-      <w:proofErr w:type="gramStart"/>
       <w:r>
         <w:rPr>
           <w:rFonts w:ascii="Arial" w:eastAsia="Arial" w:hAnsi="Arial" w:cs="Arial"/>
@@ -15176,7 +14991,6 @@
         <w:t>password</w:t>
       </w:r>
       <w:proofErr w:type="spellEnd"/>
-      <w:proofErr w:type="gramEnd"/>
       <w:r>
         <w:rPr>
           <w:rFonts w:ascii="Arial" w:eastAsia="Arial" w:hAnsi="Arial" w:cs="Arial"/>
@@ -15692,25 +15506,7 @@
           <w:sz w:val="24"/>
           <w:szCs w:val="24"/>
         </w:rPr>
-        <w:t xml:space="preserve">[00:00] Bueno, ya conseguimos entonces definir que el nombre es requerido, el correo electrónico también es requerido y </w:t>
-      </w:r>
-      <w:proofErr w:type="gramStart"/>
-      <w:r>
-        <w:rPr>
-          <w:rFonts w:ascii="Arial" w:eastAsia="Arial" w:hAnsi="Arial" w:cs="Arial"/>
-          <w:sz w:val="24"/>
-          <w:szCs w:val="24"/>
-        </w:rPr>
-        <w:t>tiene que tener</w:t>
-      </w:r>
-      <w:proofErr w:type="gramEnd"/>
-      <w:r>
-        <w:rPr>
-          <w:rFonts w:ascii="Arial" w:eastAsia="Arial" w:hAnsi="Arial" w:cs="Arial"/>
-          <w:sz w:val="24"/>
-          <w:szCs w:val="24"/>
-        </w:rPr>
-        <w:t xml:space="preserve"> al menos el @. También ya insertamos a un </w:t>
+        <w:t xml:space="preserve">[00:00] Bueno, ya conseguimos entonces definir que el nombre es requerido, el correo electrónico también es requerido y tiene que tener al menos el @. También ya insertamos a un </w:t>
       </w:r>
       <w:proofErr w:type="spellStart"/>
       <w:r>
@@ -15758,25 +15554,7 @@
           <w:sz w:val="24"/>
           <w:szCs w:val="24"/>
         </w:rPr>
-        <w:t xml:space="preserve">[00:21] Ahorita como está </w:t>
-      </w:r>
-      <w:proofErr w:type="gramStart"/>
-      <w:r>
-        <w:rPr>
-          <w:rFonts w:ascii="Arial" w:eastAsia="Arial" w:hAnsi="Arial" w:cs="Arial"/>
-          <w:sz w:val="24"/>
-          <w:szCs w:val="24"/>
-        </w:rPr>
-        <w:t>actualmente</w:t>
-      </w:r>
-      <w:proofErr w:type="gramEnd"/>
-      <w:r>
-        <w:rPr>
-          <w:rFonts w:ascii="Arial" w:eastAsia="Arial" w:hAnsi="Arial" w:cs="Arial"/>
-          <w:sz w:val="24"/>
-          <w:szCs w:val="24"/>
-        </w:rPr>
-        <w:t xml:space="preserve"> yo realmente puedo escribir lo que quiera, si te das cuenta. Esto no es un formato válido para una fecha de nacimiento. Entonces, lo primero que voy a hacer es voy a venir a mi formulario y lo que voy a hacer entonces aquí en fecha de nacimiento tenemos aquí el input.</w:t>
+        <w:t>[00:21] Ahorita como está actualmente yo realmente puedo escribir lo que quiera, si te das cuenta. Esto no es un formato válido para una fecha de nacimiento. Entonces, lo primero que voy a hacer es voy a venir a mi formulario y lo que voy a hacer entonces aquí en fecha de nacimiento tenemos aquí el input.</w:t>
       </w:r>
     </w:p>
     <w:p>
@@ -16331,25 +16109,7 @@
           <w:sz w:val="24"/>
           <w:szCs w:val="24"/>
         </w:rPr>
-        <w:t xml:space="preserve">[05:50] ¿Entonces, </w:t>
-      </w:r>
-      <w:proofErr w:type="gramStart"/>
-      <w:r>
-        <w:rPr>
-          <w:rFonts w:ascii="Arial" w:eastAsia="Arial" w:hAnsi="Arial" w:cs="Arial"/>
-          <w:sz w:val="24"/>
-          <w:szCs w:val="24"/>
-        </w:rPr>
-        <w:t>cómo accedo a ese valor?</w:t>
-      </w:r>
-      <w:proofErr w:type="gramEnd"/>
-      <w:r>
-        <w:rPr>
-          <w:rFonts w:ascii="Arial" w:eastAsia="Arial" w:hAnsi="Arial" w:cs="Arial"/>
-          <w:sz w:val="24"/>
-          <w:szCs w:val="24"/>
-        </w:rPr>
-        <w:t xml:space="preserve"> Pues bueno, vamos a crear una nueva constante que se llame fecha y esta fecha va a ser </w:t>
+        <w:t xml:space="preserve">[05:50] ¿Entonces, cómo accedo a ese valor? Pues bueno, vamos a crear una nueva constante que se llame fecha y esta fecha va a ser </w:t>
       </w:r>
       <w:proofErr w:type="spellStart"/>
       <w:r>
@@ -16788,25 +16548,7 @@
           <w:sz w:val="24"/>
           <w:szCs w:val="24"/>
         </w:rPr>
-        <w:t xml:space="preserve">(), </w:t>
-      </w:r>
-      <w:proofErr w:type="gramStart"/>
-      <w:r>
-        <w:rPr>
-          <w:rFonts w:ascii="Arial" w:eastAsia="Arial" w:hAnsi="Arial" w:cs="Arial"/>
-          <w:sz w:val="24"/>
-          <w:szCs w:val="24"/>
-        </w:rPr>
-        <w:t>y</w:t>
-      </w:r>
-      <w:proofErr w:type="gramEnd"/>
-      <w:r>
-        <w:rPr>
-          <w:rFonts w:ascii="Arial" w:eastAsia="Arial" w:hAnsi="Arial" w:cs="Arial"/>
-          <w:sz w:val="24"/>
-          <w:szCs w:val="24"/>
-        </w:rPr>
-        <w:t xml:space="preserve"> por último, </w:t>
+        <w:t xml:space="preserve">(), y por último, </w:t>
       </w:r>
       <w:proofErr w:type="spellStart"/>
       <w:r>
@@ -17289,25 +17031,7 @@
           <w:sz w:val="24"/>
           <w:szCs w:val="24"/>
         </w:rPr>
-        <w:t xml:space="preserve"> define el mensaje de validación personalizado para el elemento seleccionado. Aquí con la contraseña, ves </w:t>
-      </w:r>
-      <w:proofErr w:type="gramStart"/>
-      <w:r>
-        <w:rPr>
-          <w:rFonts w:ascii="Arial" w:eastAsia="Arial" w:hAnsi="Arial" w:cs="Arial"/>
-          <w:sz w:val="24"/>
-          <w:szCs w:val="24"/>
-        </w:rPr>
-        <w:t>que</w:t>
-      </w:r>
-      <w:proofErr w:type="gramEnd"/>
-      <w:r>
-        <w:rPr>
-          <w:rFonts w:ascii="Arial" w:eastAsia="Arial" w:hAnsi="Arial" w:cs="Arial"/>
-          <w:sz w:val="24"/>
-          <w:szCs w:val="24"/>
-        </w:rPr>
-        <w:t xml:space="preserve"> si yo le doy clic aquí en registrar, bueno, tengo el nombre, disculpa.</w:t>
+        <w:t xml:space="preserve"> define el mensaje de validación personalizado para el elemento seleccionado. Aquí con la contraseña, ves que si yo le doy clic aquí en registrar, bueno, tengo el nombre, disculpa.</w:t>
       </w:r>
     </w:p>
     <w:p>
@@ -17385,25 +17109,7 @@
           <w:sz w:val="24"/>
           <w:szCs w:val="24"/>
         </w:rPr>
-        <w:t xml:space="preserve">[15:50] Entonces lo que voy a hacer es negarlo. Si no es verdadero, en este caso false, si es false, quiero que el mensaje sea: “Debes tener al menos 18 </w:t>
-      </w:r>
-      <w:proofErr w:type="gramStart"/>
-      <w:r>
-        <w:rPr>
-          <w:rFonts w:ascii="Arial" w:eastAsia="Arial" w:hAnsi="Arial" w:cs="Arial"/>
-          <w:sz w:val="24"/>
-          <w:szCs w:val="24"/>
-        </w:rPr>
-        <w:t>años de edad</w:t>
-      </w:r>
-      <w:proofErr w:type="gramEnd"/>
-      <w:r>
-        <w:rPr>
-          <w:rFonts w:ascii="Arial" w:eastAsia="Arial" w:hAnsi="Arial" w:cs="Arial"/>
-          <w:sz w:val="24"/>
-          <w:szCs w:val="24"/>
-        </w:rPr>
-        <w:t>”. Voy a guardar. Vamos a ver qué es lo que obtenemos. De nuevo voy a poner aquí mi nombre, mi correo, la contraseña, le voy a dar clic en registrar. Tengo que seguir el patrón.</w:t>
+        <w:t>[15:50] Entonces lo que voy a hacer es negarlo. Si no es verdadero, en este caso false, si es false, quiero que el mensaje sea: “Debes tener al menos 18 años de edad”. Voy a guardar. Vamos a ver qué es lo que obtenemos. De nuevo voy a poner aquí mi nombre, mi correo, la contraseña, le voy a dar clic en registrar. Tengo que seguir el patrón.</w:t>
       </w:r>
     </w:p>
     <w:p>
@@ -17451,25 +17157,7 @@
           <w:sz w:val="24"/>
           <w:szCs w:val="24"/>
         </w:rPr>
-        <w:t xml:space="preserve">, completa este campo, le voy a decir que este usuario nació en el 2014 en enero. Clic en registrar y, como puedes darte cuenta, aquí ya me está pareciendo, debes tener al menos 18 </w:t>
-      </w:r>
-      <w:proofErr w:type="gramStart"/>
-      <w:r>
-        <w:rPr>
-          <w:rFonts w:ascii="Arial" w:eastAsia="Arial" w:hAnsi="Arial" w:cs="Arial"/>
-          <w:sz w:val="24"/>
-          <w:szCs w:val="24"/>
-        </w:rPr>
-        <w:t>años de edad</w:t>
-      </w:r>
-      <w:proofErr w:type="gramEnd"/>
-      <w:r>
-        <w:rPr>
-          <w:rFonts w:ascii="Arial" w:eastAsia="Arial" w:hAnsi="Arial" w:cs="Arial"/>
-          <w:sz w:val="24"/>
-          <w:szCs w:val="24"/>
-        </w:rPr>
-        <w:t>. Entonces vamos a hacer ahora la prueba con alguien que pues sí ya tiene más de 18 años.</w:t>
+        <w:t>, completa este campo, le voy a decir que este usuario nació en el 2014 en enero. Clic en registrar y, como puedes darte cuenta, aquí ya me está pareciendo, debes tener al menos 18 años de edad. Entonces vamos a hacer ahora la prueba con alguien que pues sí ya tiene más de 18 años.</w:t>
       </w:r>
     </w:p>
     <w:p>
@@ -18161,15 +17849,7 @@
         <w:spacing w:after="200" w:line="276" w:lineRule="auto"/>
       </w:pPr>
       <w:r>
-        <w:t xml:space="preserve">        mensaje = "Debes tener al menos 18 </w:t>
-      </w:r>
-      <w:proofErr w:type="gramStart"/>
-      <w:r>
-        <w:t>años de edad</w:t>
-      </w:r>
-      <w:proofErr w:type="gramEnd"/>
-      <w:r>
-        <w:t>";</w:t>
+        <w:t xml:space="preserve">        mensaje = "Debes tener al menos 18 años de edad";</w:t>
       </w:r>
     </w:p>
     <w:p>
@@ -20769,21 +20449,7 @@
         <w:rPr>
           <w:lang w:val="es"/>
         </w:rPr>
-        <w:t xml:space="preserve"> es cuando pierde el </w:t>
-      </w:r>
-      <w:proofErr w:type="gramStart"/>
-      <w:r>
-        <w:rPr>
-          <w:lang w:val="es"/>
-        </w:rPr>
-        <w:t>foco</w:t>
-      </w:r>
-      <w:proofErr w:type="gramEnd"/>
-      <w:r>
-        <w:rPr>
-          <w:lang w:val="es"/>
-        </w:rPr>
-        <w:t xml:space="preserve"> pero entonces cual es la diferencia con </w:t>
+        <w:t xml:space="preserve"> es cuando pierde el foco pero entonces cual es la diferencia con </w:t>
       </w:r>
       <w:proofErr w:type="spellStart"/>
       <w:r>
@@ -20869,21 +20535,7 @@
         <w:rPr>
           <w:lang w:val="es"/>
         </w:rPr>
-        <w:t>" y "</w:t>
-      </w:r>
-      <w:proofErr w:type="gramStart"/>
-      <w:r>
-        <w:rPr>
-          <w:lang w:val="es"/>
-        </w:rPr>
-        <w:t>target</w:t>
-      </w:r>
-      <w:proofErr w:type="gramEnd"/>
-      <w:r>
-        <w:rPr>
-          <w:lang w:val="es"/>
-        </w:rPr>
-        <w:t>".</w:t>
+        <w:t>" y "target".</w:t>
       </w:r>
     </w:p>
     <w:p>
@@ -20947,21 +20599,7 @@
         <w:rPr>
           <w:lang w:val="es"/>
         </w:rPr>
-        <w:t>Por otro lado, "</w:t>
-      </w:r>
-      <w:proofErr w:type="gramStart"/>
-      <w:r>
-        <w:rPr>
-          <w:lang w:val="es"/>
-        </w:rPr>
-        <w:t>target</w:t>
-      </w:r>
-      <w:proofErr w:type="gramEnd"/>
-      <w:r>
-        <w:rPr>
-          <w:lang w:val="es"/>
-        </w:rPr>
-        <w:t>" se refiere al elemento específico que disparó un evento. En el código que compartiste, el evento "</w:t>
+        <w:t>Por otro lado, "target" se refiere al elemento específico que disparó un evento. En el código que compartiste, el evento "</w:t>
       </w:r>
       <w:proofErr w:type="spellStart"/>
       <w:r>
@@ -21319,25 +20957,7 @@
           <w:sz w:val="24"/>
           <w:szCs w:val="24"/>
         </w:rPr>
-        <w:t xml:space="preserve">, les dejo el </w:t>
-      </w:r>
-      <w:proofErr w:type="gramStart"/>
-      <w:r>
-        <w:rPr>
-          <w:rFonts w:ascii="Arial" w:eastAsia="Arial" w:hAnsi="Arial" w:cs="Arial"/>
-          <w:sz w:val="24"/>
-          <w:szCs w:val="24"/>
-        </w:rPr>
-        <w:t>link</w:t>
-      </w:r>
-      <w:proofErr w:type="gramEnd"/>
-      <w:r>
-        <w:rPr>
-          <w:rFonts w:ascii="Arial" w:eastAsia="Arial" w:hAnsi="Arial" w:cs="Arial"/>
-          <w:sz w:val="24"/>
-          <w:szCs w:val="24"/>
-        </w:rPr>
-        <w:t xml:space="preserve"> aquí en el caso de que no lo hayan visto.</w:t>
+        <w:t>, les dejo el link aquí en el caso de que no lo hayan visto.</w:t>
       </w:r>
     </w:p>
     <w:p>
@@ -22270,25 +21890,7 @@
           <w:sz w:val="24"/>
           <w:szCs w:val="24"/>
         </w:rPr>
-        <w:t xml:space="preserve">[01:08] Aquí. Al parecer hubo algún tema con la contraseña. Clic en registrar y bueno, sigue funcionando, me dice: Debes tener al menos 18 </w:t>
-      </w:r>
-      <w:proofErr w:type="gramStart"/>
-      <w:r>
-        <w:rPr>
-          <w:rFonts w:ascii="Arial" w:eastAsia="Arial" w:hAnsi="Arial" w:cs="Arial"/>
-          <w:sz w:val="24"/>
-          <w:szCs w:val="24"/>
-        </w:rPr>
-        <w:t>años de edad</w:t>
-      </w:r>
-      <w:proofErr w:type="gramEnd"/>
-      <w:r>
-        <w:rPr>
-          <w:rFonts w:ascii="Arial" w:eastAsia="Arial" w:hAnsi="Arial" w:cs="Arial"/>
-          <w:sz w:val="24"/>
-          <w:szCs w:val="24"/>
-        </w:rPr>
-        <w:t>. Ahora, si yo vengo acá, voy a poner una fecha más antigua. Clic en registrar. Está funcionando. Ahora posiblemente si tú no utilizaste la extensión de Live Server, este Open with Live Server, sería buen momento para que lo hicieras.</w:t>
+        <w:t>[01:08] Aquí. Al parecer hubo algún tema con la contraseña. Clic en registrar y bueno, sigue funcionando, me dice: Debes tener al menos 18 años de edad. Ahora, si yo vengo acá, voy a poner una fecha más antigua. Clic en registrar. Está funcionando. Ahora posiblemente si tú no utilizaste la extensión de Live Server, este Open with Live Server, sería buen momento para que lo hicieras.</w:t>
       </w:r>
     </w:p>
     <w:p>
@@ -22376,25 +21978,7 @@
           <w:sz w:val="24"/>
           <w:szCs w:val="24"/>
         </w:rPr>
-        <w:t xml:space="preserve">[02:15] Como no está viviendo o como no lo tenemos levantado en un servidor por eso nos está marcando este error. La recomendación sería </w:t>
-      </w:r>
-      <w:proofErr w:type="gramStart"/>
-      <w:r>
-        <w:rPr>
-          <w:rFonts w:ascii="Arial" w:eastAsia="Arial" w:hAnsi="Arial" w:cs="Arial"/>
-          <w:sz w:val="24"/>
-          <w:szCs w:val="24"/>
-        </w:rPr>
-        <w:t>bueno</w:t>
-      </w:r>
-      <w:proofErr w:type="gramEnd"/>
-      <w:r>
-        <w:rPr>
-          <w:rFonts w:ascii="Arial" w:eastAsia="Arial" w:hAnsi="Arial" w:cs="Arial"/>
-          <w:sz w:val="24"/>
-          <w:szCs w:val="24"/>
-        </w:rPr>
-        <w:t xml:space="preserve"> aquí en la parte de extensiones, busca simplemente Live Server, este de aquí y lo instalas. En caso de que no estés trabajando con visual Studio </w:t>
+        <w:t xml:space="preserve">[02:15] Como no está viviendo o como no lo tenemos levantado en un servidor por eso nos está marcando este error. La recomendación sería bueno aquí en la parte de extensiones, busca simplemente Live Server, este de aquí y lo instalas. En caso de que no estés trabajando con visual Studio </w:t>
       </w:r>
       <w:proofErr w:type="spellStart"/>
       <w:r>
@@ -22492,25 +22076,7 @@
           <w:sz w:val="24"/>
           <w:szCs w:val="24"/>
         </w:rPr>
-        <w:t xml:space="preserve">[02:56] Y seguimos las instrucciones. En este caso lo instalas, </w:t>
-      </w:r>
-      <w:proofErr w:type="gramStart"/>
-      <w:r>
-        <w:rPr>
-          <w:rFonts w:ascii="Arial" w:eastAsia="Arial" w:hAnsi="Arial" w:cs="Arial"/>
-          <w:sz w:val="24"/>
-          <w:szCs w:val="24"/>
-        </w:rPr>
-        <w:t>tienes que tener</w:t>
-      </w:r>
-      <w:proofErr w:type="gramEnd"/>
-      <w:r>
-        <w:rPr>
-          <w:rFonts w:ascii="Arial" w:eastAsia="Arial" w:hAnsi="Arial" w:cs="Arial"/>
-          <w:sz w:val="24"/>
-          <w:szCs w:val="24"/>
-        </w:rPr>
-        <w:t xml:space="preserve"> instalado </w:t>
+        <w:t xml:space="preserve">[02:56] Y seguimos las instrucciones. En este caso lo instalas, tienes que tener instalado </w:t>
       </w:r>
       <w:proofErr w:type="spellStart"/>
       <w:r>
@@ -23698,27 +23264,7 @@
           <w:szCs w:val="24"/>
           <w:lang w:val="es"/>
         </w:rPr>
-        <w:t xml:space="preserve">[00:00] Bueno, continuando con todo esto sobre verificar si la información que está poniendo el usuario es o no correcta, lo que nosotros hemos visto ahorita es </w:t>
-      </w:r>
-      <w:proofErr w:type="gramStart"/>
-      <w:r>
-        <w:rPr>
-          <w:rFonts w:ascii="Arial" w:hAnsi="Arial" w:cs="Arial"/>
-          <w:sz w:val="24"/>
-          <w:szCs w:val="24"/>
-          <w:lang w:val="es"/>
-        </w:rPr>
-        <w:t>que</w:t>
-      </w:r>
-      <w:proofErr w:type="gramEnd"/>
-      <w:r>
-        <w:rPr>
-          <w:rFonts w:ascii="Arial" w:hAnsi="Arial" w:cs="Arial"/>
-          <w:sz w:val="24"/>
-          <w:szCs w:val="24"/>
-          <w:lang w:val="es"/>
-        </w:rPr>
-        <w:t xml:space="preserve"> si yo por ejemplo le doy clic aquí en registrar, me aparece este mensaje de completa este campo, pero realmente este mensaje y el formato o el estilo puede cambiar de navegador a navegador.</w:t>
+        <w:t>[00:00] Bueno, continuando con todo esto sobre verificar si la información que está poniendo el usuario es o no correcta, lo que nosotros hemos visto ahorita es que si yo por ejemplo le doy clic aquí en registrar, me aparece este mensaje de completa este campo, pero realmente este mensaje y el formato o el estilo puede cambiar de navegador a navegador.</w:t>
       </w:r>
     </w:p>
     <w:p>
@@ -23943,27 +23489,7 @@
           <w:szCs w:val="24"/>
           <w:lang w:val="es"/>
         </w:rPr>
-        <w:t xml:space="preserve">[01:58] Nos dice aquí que sí es válido. En este caso está false. Aquí dice </w:t>
-      </w:r>
-      <w:proofErr w:type="gramStart"/>
-      <w:r>
-        <w:rPr>
-          <w:rFonts w:ascii="Arial" w:hAnsi="Arial" w:cs="Arial"/>
-          <w:sz w:val="24"/>
-          <w:szCs w:val="24"/>
-          <w:lang w:val="es"/>
-        </w:rPr>
-        <w:t>que</w:t>
-      </w:r>
-      <w:proofErr w:type="gramEnd"/>
-      <w:r>
-        <w:rPr>
-          <w:rFonts w:ascii="Arial" w:hAnsi="Arial" w:cs="Arial"/>
-          <w:sz w:val="24"/>
-          <w:szCs w:val="24"/>
-          <w:lang w:val="es"/>
-        </w:rPr>
-        <w:t xml:space="preserve"> si está faltando nuestro valor, en este caso es true. ¿Qué es lo que queremos entonces? Que a partir de este </w:t>
+        <w:t xml:space="preserve">[01:58] Nos dice aquí que sí es válido. En este caso está false. Aquí dice que si está faltando nuestro valor, en este caso es true. ¿Qué es lo que queremos entonces? Que a partir de este </w:t>
       </w:r>
       <w:proofErr w:type="spellStart"/>
       <w:r>
@@ -24479,27 +24005,7 @@
           <w:lang w:val="es"/>
         </w:rPr>
         <w:lastRenderedPageBreak/>
-        <w:t xml:space="preserve">queremos es </w:t>
-      </w:r>
-      <w:proofErr w:type="gramStart"/>
-      <w:r>
-        <w:rPr>
-          <w:rFonts w:ascii="Arial" w:hAnsi="Arial" w:cs="Arial"/>
-          <w:sz w:val="24"/>
-          <w:szCs w:val="24"/>
-          <w:lang w:val="es"/>
-        </w:rPr>
-        <w:t>que</w:t>
-      </w:r>
-      <w:proofErr w:type="gramEnd"/>
-      <w:r>
-        <w:rPr>
-          <w:rFonts w:ascii="Arial" w:hAnsi="Arial" w:cs="Arial"/>
-          <w:sz w:val="24"/>
-          <w:szCs w:val="24"/>
-          <w:lang w:val="es"/>
-        </w:rPr>
-        <w:t xml:space="preserve"> dependiendo del error, que es este de aquí, .</w:t>
+        <w:t>queremos es que dependiendo del error, que es este de aquí, .</w:t>
       </w:r>
       <w:proofErr w:type="spellStart"/>
       <w:r>
@@ -27123,27 +26629,7 @@
           <w:sz w:val="21"/>
           <w:szCs w:val="21"/>
         </w:rPr>
-        <w:t xml:space="preserve">"Debes tener al menos 18 </w:t>
-      </w:r>
-      <w:proofErr w:type="gramStart"/>
-      <w:r>
-        <w:rPr>
-          <w:rFonts w:ascii="Consolas" w:eastAsia="Times New Roman" w:hAnsi="Consolas" w:cs="Times New Roman"/>
-          <w:color w:val="CE9178"/>
-          <w:sz w:val="21"/>
-          <w:szCs w:val="21"/>
-        </w:rPr>
-        <w:t>años de edad</w:t>
-      </w:r>
-      <w:proofErr w:type="gramEnd"/>
-      <w:r>
-        <w:rPr>
-          <w:rFonts w:ascii="Consolas" w:eastAsia="Times New Roman" w:hAnsi="Consolas" w:cs="Times New Roman"/>
-          <w:color w:val="CE9178"/>
-          <w:sz w:val="21"/>
-          <w:szCs w:val="21"/>
-        </w:rPr>
-        <w:t>"</w:t>
+        <w:t>"Debes tener al menos 18 años de edad"</w:t>
       </w:r>
       <w:r>
         <w:rPr>
@@ -28199,27 +27685,7 @@
           <w:sz w:val="21"/>
           <w:szCs w:val="21"/>
         </w:rPr>
-        <w:t xml:space="preserve">"Debes tener al menos 18 </w:t>
-      </w:r>
-      <w:proofErr w:type="gramStart"/>
-      <w:r>
-        <w:rPr>
-          <w:rFonts w:ascii="Consolas" w:eastAsia="Times New Roman" w:hAnsi="Consolas" w:cs="Times New Roman"/>
-          <w:color w:val="CE9178"/>
-          <w:sz w:val="21"/>
-          <w:szCs w:val="21"/>
-        </w:rPr>
-        <w:t>años de edad</w:t>
-      </w:r>
-      <w:proofErr w:type="gramEnd"/>
-      <w:r>
-        <w:rPr>
-          <w:rFonts w:ascii="Consolas" w:eastAsia="Times New Roman" w:hAnsi="Consolas" w:cs="Times New Roman"/>
-          <w:color w:val="CE9178"/>
-          <w:sz w:val="21"/>
-          <w:szCs w:val="21"/>
-        </w:rPr>
-        <w:t>"</w:t>
+        <w:t>"Debes tener al menos 18 años de edad"</w:t>
       </w:r>
       <w:r>
         <w:rPr>
@@ -29176,27 +28642,7 @@
           <w:szCs w:val="24"/>
           <w:lang w:val="es"/>
         </w:rPr>
-        <w:t xml:space="preserve">[00:00] Bueno, vamos a continuar. Primero que nada, si recuerdas, cuando nosotros mostramos aquí un error, aparece este texto, este campo no es válido. Lo que vamos a necesitar entonces es en nuestra función aquí de valida, en caso de que no </w:t>
-      </w:r>
-      <w:proofErr w:type="gramStart"/>
-      <w:r>
-        <w:rPr>
-          <w:rFonts w:ascii="Arial" w:hAnsi="Arial" w:cs="Arial"/>
-          <w:sz w:val="24"/>
-          <w:szCs w:val="24"/>
-          <w:lang w:val="es"/>
-        </w:rPr>
-        <w:t>existe</w:t>
-      </w:r>
-      <w:proofErr w:type="gramEnd"/>
-      <w:r>
-        <w:rPr>
-          <w:rFonts w:ascii="Arial" w:hAnsi="Arial" w:cs="Arial"/>
-          <w:sz w:val="24"/>
-          <w:szCs w:val="24"/>
-          <w:lang w:val="es"/>
-        </w:rPr>
-        <w:t xml:space="preserve"> algún error o de que sea válido, lo que vamos a necesitar es seleccionar ese spam, este de aquí, y simplemente ponerle el </w:t>
+        <w:t xml:space="preserve">[00:00] Bueno, vamos a continuar. Primero que nada, si recuerdas, cuando nosotros mostramos aquí un error, aparece este texto, este campo no es válido. Lo que vamos a necesitar entonces es en nuestra función aquí de valida, en caso de que no existe algún error o de que sea válido, lo que vamos a necesitar es seleccionar ese spam, este de aquí, y simplemente ponerle el </w:t>
       </w:r>
       <w:proofErr w:type="spellStart"/>
       <w:r>
@@ -29277,27 +28723,7 @@
           <w:szCs w:val="24"/>
           <w:lang w:val="es"/>
         </w:rPr>
-        <w:t xml:space="preserve">, y es una clase, por lo </w:t>
-      </w:r>
-      <w:proofErr w:type="gramStart"/>
-      <w:r>
-        <w:rPr>
-          <w:rFonts w:ascii="Arial" w:hAnsi="Arial" w:cs="Arial"/>
-          <w:sz w:val="24"/>
-          <w:szCs w:val="24"/>
-          <w:lang w:val="es"/>
-        </w:rPr>
-        <w:t>tanto</w:t>
-      </w:r>
-      <w:proofErr w:type="gramEnd"/>
-      <w:r>
-        <w:rPr>
-          <w:rFonts w:ascii="Arial" w:hAnsi="Arial" w:cs="Arial"/>
-          <w:sz w:val="24"/>
-          <w:szCs w:val="24"/>
-          <w:lang w:val="es"/>
-        </w:rPr>
-        <w:t xml:space="preserve"> es punto y el nombre de la clase. O bien podría ser spam, pero en este caso voy a utilizar la clase .</w:t>
+        <w:t>, y es una clase, por lo tanto es punto y el nombre de la clase. O bien podría ser spam, pero en este caso voy a utilizar la clase .</w:t>
       </w:r>
       <w:proofErr w:type="spellStart"/>
       <w:r>
@@ -29337,27 +28763,7 @@
           <w:szCs w:val="24"/>
           <w:lang w:val="es"/>
         </w:rPr>
-        <w:t xml:space="preserve"> vacío. Voy a copiar esto de aquí, y ahora en caso de </w:t>
-      </w:r>
-      <w:proofErr w:type="gramStart"/>
-      <w:r>
-        <w:rPr>
-          <w:rFonts w:ascii="Arial" w:hAnsi="Arial" w:cs="Arial"/>
-          <w:sz w:val="24"/>
-          <w:szCs w:val="24"/>
-          <w:lang w:val="es"/>
-        </w:rPr>
-        <w:t>que</w:t>
-      </w:r>
-      <w:proofErr w:type="gramEnd"/>
-      <w:r>
-        <w:rPr>
-          <w:rFonts w:ascii="Arial" w:hAnsi="Arial" w:cs="Arial"/>
-          <w:sz w:val="24"/>
-          <w:szCs w:val="24"/>
-          <w:lang w:val="es"/>
-        </w:rPr>
-        <w:t xml:space="preserve"> si existe algún error, lo que quiero es mostrar error, mostrar mensaje de error, para que se entienda mejor.</w:t>
+        <w:t xml:space="preserve"> vacío. Voy a copiar esto de aquí, y ahora en caso de que si existe algún error, lo que quiero es mostrar error, mostrar mensaje de error, para que se entienda mejor.</w:t>
       </w:r>
     </w:p>
     <w:p>
@@ -29591,17 +28997,7 @@
           <w:szCs w:val="24"/>
           <w:lang w:val="es"/>
         </w:rPr>
-        <w:t xml:space="preserve">[02:53] ¿Pero </w:t>
-      </w:r>
-      <w:proofErr w:type="gramStart"/>
-      <w:r>
-        <w:rPr>
-          <w:rFonts w:ascii="Arial" w:hAnsi="Arial" w:cs="Arial"/>
-          <w:sz w:val="24"/>
-          <w:szCs w:val="24"/>
-          <w:lang w:val="es"/>
-        </w:rPr>
-        <w:t xml:space="preserve">qué pasa, por ejemplo, con este de email que tiene un </w:t>
+        <w:t xml:space="preserve">[02:53] ¿Pero qué pasa, por ejemplo, con este de email que tiene un </w:t>
       </w:r>
       <w:proofErr w:type="spellStart"/>
       <w:r>
@@ -29641,17 +29037,7 @@
           <w:szCs w:val="24"/>
           <w:lang w:val="es"/>
         </w:rPr>
-        <w:t>?</w:t>
-      </w:r>
-      <w:proofErr w:type="gramEnd"/>
-      <w:r>
-        <w:rPr>
-          <w:rFonts w:ascii="Arial" w:hAnsi="Arial" w:cs="Arial"/>
-          <w:sz w:val="24"/>
-          <w:szCs w:val="24"/>
-          <w:lang w:val="es"/>
-        </w:rPr>
-        <w:t xml:space="preserve"> Nosotros tendríamos que hacer muchos </w:t>
+        <w:t xml:space="preserve">? Nosotros tendríamos que hacer muchos </w:t>
       </w:r>
       <w:proofErr w:type="spellStart"/>
       <w:r>
@@ -29772,27 +29158,7 @@
           <w:szCs w:val="24"/>
           <w:lang w:val="es"/>
         </w:rPr>
-        <w:t xml:space="preserve">, </w:t>
-      </w:r>
-      <w:proofErr w:type="gramStart"/>
-      <w:r>
-        <w:rPr>
-          <w:rFonts w:ascii="Arial" w:hAnsi="Arial" w:cs="Arial"/>
-          <w:sz w:val="24"/>
-          <w:szCs w:val="24"/>
-          <w:lang w:val="es"/>
-        </w:rPr>
-        <w:t>y</w:t>
-      </w:r>
-      <w:proofErr w:type="gramEnd"/>
-      <w:r>
-        <w:rPr>
-          <w:rFonts w:ascii="Arial" w:hAnsi="Arial" w:cs="Arial"/>
-          <w:sz w:val="24"/>
-          <w:szCs w:val="24"/>
-          <w:lang w:val="es"/>
-        </w:rPr>
-        <w:t xml:space="preserve"> por último, va a tener el </w:t>
+        <w:t xml:space="preserve">, y por último, va a tener el </w:t>
       </w:r>
       <w:proofErr w:type="spellStart"/>
       <w:r>
@@ -30075,27 +29441,7 @@
           <w:szCs w:val="24"/>
           <w:lang w:val="es"/>
         </w:rPr>
-        <w:t xml:space="preserve">[05:02] Lo que voy a hacer aquí es un console.log, mejor para que quede un poco más claro, de esto de aquí. Vamos a guardar, vamos a regresar, vamos aquí con el nombre. </w:t>
-      </w:r>
-      <w:proofErr w:type="gramStart"/>
-      <w:r>
-        <w:rPr>
-          <w:rFonts w:ascii="Arial" w:hAnsi="Arial" w:cs="Arial"/>
-          <w:sz w:val="24"/>
-          <w:szCs w:val="24"/>
-          <w:lang w:val="es"/>
-        </w:rPr>
-        <w:t>Y</w:t>
-      </w:r>
-      <w:proofErr w:type="gramEnd"/>
-      <w:r>
-        <w:rPr>
-          <w:rFonts w:ascii="Arial" w:hAnsi="Arial" w:cs="Arial"/>
-          <w:sz w:val="24"/>
-          <w:szCs w:val="24"/>
-          <w:lang w:val="es"/>
-        </w:rPr>
-        <w:t xml:space="preserve"> es más, aquí me regreso que true, pero lo que voy a poner entonces aquí es para verificar cuál era el error. Vamos a ver.</w:t>
+        <w:t>[05:02] Lo que voy a hacer aquí es un console.log, mejor para que quede un poco más claro, de esto de aquí. Vamos a guardar, vamos a regresar, vamos aquí con el nombre. Y es más, aquí me regreso que true, pero lo que voy a poner entonces aquí es para verificar cuál era el error. Vamos a ver.</w:t>
       </w:r>
     </w:p>
     <w:p>
@@ -30260,7 +29606,6 @@
         <w:t xml:space="preserve">[06:04] Este tipo de input puede tener valores de nombre, email, </w:t>
       </w:r>
       <w:proofErr w:type="spellStart"/>
-      <w:proofErr w:type="gramStart"/>
       <w:r>
         <w:rPr>
           <w:rFonts w:ascii="Arial" w:hAnsi="Arial" w:cs="Arial"/>
@@ -30271,7 +29616,6 @@
         <w:t>password</w:t>
       </w:r>
       <w:proofErr w:type="spellEnd"/>
-      <w:proofErr w:type="gramEnd"/>
       <w:r>
         <w:rPr>
           <w:rFonts w:ascii="Arial" w:hAnsi="Arial" w:cs="Arial"/>
@@ -30526,7 +29870,6 @@
         <w:t xml:space="preserve">[07:34] Lo que voy a hacer antes de eso, voy a terminar de rellenar todos estos data-tipo. Entonces, vamos a tener data-tipo. Este de aquí. Este data-tipo va a ser email. Después vamos a poner nuestro otro data-tipo, que pues bueno, va a ser </w:t>
       </w:r>
       <w:proofErr w:type="spellStart"/>
-      <w:proofErr w:type="gramStart"/>
       <w:r>
         <w:rPr>
           <w:rFonts w:ascii="Arial" w:hAnsi="Arial" w:cs="Arial"/>
@@ -30537,7 +29880,6 @@
         <w:t>password</w:t>
       </w:r>
       <w:proofErr w:type="spellEnd"/>
-      <w:proofErr w:type="gramEnd"/>
       <w:r>
         <w:rPr>
           <w:rFonts w:ascii="Arial" w:hAnsi="Arial" w:cs="Arial"/>
@@ -30707,27 +30049,7 @@
           <w:szCs w:val="24"/>
           <w:lang w:val="es"/>
         </w:rPr>
-        <w:t xml:space="preserve">, nacimiento, el tipo de input y ahora </w:t>
-      </w:r>
-      <w:proofErr w:type="gramStart"/>
-      <w:r>
-        <w:rPr>
-          <w:rFonts w:ascii="Arial" w:hAnsi="Arial" w:cs="Arial"/>
-          <w:sz w:val="24"/>
-          <w:szCs w:val="24"/>
-          <w:lang w:val="es"/>
-        </w:rPr>
-        <w:t>sí</w:t>
-      </w:r>
-      <w:proofErr w:type="gramEnd"/>
-      <w:r>
-        <w:rPr>
-          <w:rFonts w:ascii="Arial" w:hAnsi="Arial" w:cs="Arial"/>
-          <w:sz w:val="24"/>
-          <w:szCs w:val="24"/>
-          <w:lang w:val="es"/>
-        </w:rPr>
-        <w:t xml:space="preserve"> por último, nuestro error.</w:t>
+        <w:t>, nacimiento, el tipo de input y ahora sí por último, nuestro error.</w:t>
       </w:r>
     </w:p>
     <w:p>
@@ -30961,27 +30283,7 @@
           <w:lang w:val="es"/>
         </w:rPr>
         <w:lastRenderedPageBreak/>
-        <w:t xml:space="preserve">18 </w:t>
-      </w:r>
-      <w:proofErr w:type="gramStart"/>
-      <w:r>
-        <w:rPr>
-          <w:rFonts w:ascii="Arial" w:hAnsi="Arial" w:cs="Arial"/>
-          <w:sz w:val="24"/>
-          <w:szCs w:val="24"/>
-          <w:lang w:val="es"/>
-        </w:rPr>
-        <w:t>años de edad</w:t>
-      </w:r>
-      <w:proofErr w:type="gramEnd"/>
-      <w:r>
-        <w:rPr>
-          <w:rFonts w:ascii="Arial" w:hAnsi="Arial" w:cs="Arial"/>
-          <w:sz w:val="24"/>
-          <w:szCs w:val="24"/>
-          <w:lang w:val="es"/>
-        </w:rPr>
-        <w:t>. Voy a ver si cambiándolo. 2005, 18. Necesitamos todavía más. Entonces bueno, como pudiste darte cuenta, utilizamos diferentes objetos o ir trabajando con objetos, justamente para tener el código un poco más organizado.</w:t>
+        <w:t>18 años de edad. Voy a ver si cambiándolo. 2005, 18. Necesitamos todavía más. Entonces bueno, como pudiste darte cuenta, utilizamos diferentes objetos o ir trabajando con objetos, justamente para tener el código un poco más organizado.</w:t>
       </w:r>
     </w:p>
     <w:p>
@@ -32229,27 +31531,7 @@
           <w:szCs w:val="24"/>
           <w:lang w:val="es"/>
         </w:rPr>
-        <w:t xml:space="preserve">[01:43] Lo voy a guardar, le voy a poner también que este tipo requerido y vamos a probar. De nuevo estoy probando aquí con las letras y no me deja. Voy a ponerle entonces aquí los números. </w:t>
-      </w:r>
-      <w:proofErr w:type="gramStart"/>
-      <w:r>
-        <w:rPr>
-          <w:rFonts w:ascii="Arial" w:hAnsi="Arial" w:cs="Arial"/>
-          <w:sz w:val="24"/>
-          <w:szCs w:val="24"/>
-          <w:lang w:val="es"/>
-        </w:rPr>
-        <w:t>Y</w:t>
-      </w:r>
-      <w:proofErr w:type="gramEnd"/>
-      <w:r>
-        <w:rPr>
-          <w:rFonts w:ascii="Arial" w:hAnsi="Arial" w:cs="Arial"/>
-          <w:sz w:val="24"/>
-          <w:szCs w:val="24"/>
-          <w:lang w:val="es"/>
-        </w:rPr>
-        <w:t xml:space="preserve"> sin embargo, a pesar de que nosotros pusimos la expresión regular que sean solamente 10 dígitos, la verdad es que me deja escribir más números. ¿Esto por qué?</w:t>
+        <w:t>[01:43] Lo voy a guardar, le voy a poner también que este tipo requerido y vamos a probar. De nuevo estoy probando aquí con las letras y no me deja. Voy a ponerle entonces aquí los números. Y sin embargo, a pesar de que nosotros pusimos la expresión regular que sean solamente 10 dígitos, la verdad es que me deja escribir más números. ¿Esto por qué?</w:t>
       </w:r>
     </w:p>
     <w:p>
@@ -32858,27 +32140,7 @@
           <w:szCs w:val="24"/>
           <w:lang w:val="es"/>
         </w:rPr>
-        <w:t xml:space="preserve">[06:13] Si recuerdas, nosotros le indicamos que solamente iban a ser los 10 dígitos y solamente pueden ser números. Por eso es </w:t>
-      </w:r>
-      <w:proofErr w:type="gramStart"/>
-      <w:r>
-        <w:rPr>
-          <w:rFonts w:ascii="Arial" w:hAnsi="Arial" w:cs="Arial"/>
-          <w:sz w:val="24"/>
-          <w:szCs w:val="24"/>
-          <w:lang w:val="es"/>
-        </w:rPr>
-        <w:t>que</w:t>
-      </w:r>
-      <w:proofErr w:type="gramEnd"/>
-      <w:r>
-        <w:rPr>
-          <w:rFonts w:ascii="Arial" w:hAnsi="Arial" w:cs="Arial"/>
-          <w:sz w:val="24"/>
-          <w:szCs w:val="24"/>
-          <w:lang w:val="es"/>
-        </w:rPr>
-        <w:t xml:space="preserve"> está apareciendo el error.</w:t>
+        <w:t>[06:13] Si recuerdas, nosotros le indicamos que solamente iban a ser los 10 dígitos y solamente pueden ser números. Por eso es que está apareciendo el error.</w:t>
       </w:r>
     </w:p>
     <w:p>
@@ -33088,27 +32350,7 @@
           <w:szCs w:val="24"/>
           <w:lang w:val="es"/>
         </w:rPr>
-        <w:t xml:space="preserve">[01:04] ¿Qué pasa si yo le pongo nuestro gato? Sigue funcionando, Calle principal número 12, por decir. </w:t>
-      </w:r>
-      <w:proofErr w:type="gramStart"/>
-      <w:r>
-        <w:rPr>
-          <w:rFonts w:ascii="Arial" w:hAnsi="Arial" w:cs="Arial"/>
-          <w:sz w:val="24"/>
-          <w:szCs w:val="24"/>
-          <w:lang w:val="es"/>
-        </w:rPr>
-        <w:t>Entonces</w:t>
-      </w:r>
-      <w:proofErr w:type="gramEnd"/>
-      <w:r>
-        <w:rPr>
-          <w:rFonts w:ascii="Arial" w:hAnsi="Arial" w:cs="Arial"/>
-          <w:sz w:val="24"/>
-          <w:szCs w:val="24"/>
-          <w:lang w:val="es"/>
-        </w:rPr>
-        <w:t xml:space="preserve"> así como nosotros lo agregamos para nuestra dirección completa también hay que hacerlo para la ciudad y el estado. En este caso lo que pudiéramos hacer tal vez para no tener que estar repitiendo en nuestro objeto, tener que agregar ciudad y estado, como van a seguir el mismo patrón, pudiéramos dejarlo con este tipo data-dirección.</w:t>
+        <w:t>[01:04] ¿Qué pasa si yo le pongo nuestro gato? Sigue funcionando, Calle principal número 12, por decir. Entonces así como nosotros lo agregamos para nuestra dirección completa también hay que hacerlo para la ciudad y el estado. En este caso lo que pudiéramos hacer tal vez para no tener que estar repitiendo en nuestro objeto, tener que agregar ciudad y estado, como van a seguir el mismo patrón, pudiéramos dejarlo con este tipo data-dirección.</w:t>
       </w:r>
     </w:p>
     <w:p>
@@ -33251,27 +32493,7 @@
           <w:szCs w:val="24"/>
           <w:lang w:val="es"/>
         </w:rPr>
-        <w:t xml:space="preserve">[02:48] Vamos a ver entonces. Nuestro formulario al parecer ya está completo. Si nosotros accedemos y salimos, pues bueno, ya nos está marcando errores en todo nuestro input. Tienes que checar, por ejemplo, aquí algo curioso. Cuando yo le di clic aquí al fecha de nacimiento y salí, me dice que debes de tener al menos 18 </w:t>
-      </w:r>
-      <w:proofErr w:type="gramStart"/>
-      <w:r>
-        <w:rPr>
-          <w:rFonts w:ascii="Arial" w:hAnsi="Arial" w:cs="Arial"/>
-          <w:sz w:val="24"/>
-          <w:szCs w:val="24"/>
-          <w:lang w:val="es"/>
-        </w:rPr>
-        <w:t>años de edad</w:t>
-      </w:r>
-      <w:proofErr w:type="gramEnd"/>
-      <w:r>
-        <w:rPr>
-          <w:rFonts w:ascii="Arial" w:hAnsi="Arial" w:cs="Arial"/>
-          <w:sz w:val="24"/>
-          <w:szCs w:val="24"/>
-          <w:lang w:val="es"/>
-        </w:rPr>
-        <w:t>.</w:t>
+        <w:t>[02:48] Vamos a ver entonces. Nuestro formulario al parecer ya está completo. Si nosotros accedemos y salimos, pues bueno, ya nos está marcando errores en todo nuestro input. Tienes que checar, por ejemplo, aquí algo curioso. Cuando yo le di clic aquí al fecha de nacimiento y salí, me dice que debes de tener al menos 18 años de edad.</w:t>
       </w:r>
     </w:p>
     <w:p>
@@ -33312,27 +32534,7 @@
           <w:szCs w:val="24"/>
           <w:lang w:val="es"/>
         </w:rPr>
-        <w:t xml:space="preserve">[03:11] Esto prácticamente es porque en nuestra función para verificar si es mayor de edad, está marcando un error, que en este caso es debes tener al menos 18 </w:t>
-      </w:r>
-      <w:proofErr w:type="gramStart"/>
-      <w:r>
-        <w:rPr>
-          <w:rFonts w:ascii="Arial" w:hAnsi="Arial" w:cs="Arial"/>
-          <w:sz w:val="24"/>
-          <w:szCs w:val="24"/>
-          <w:lang w:val="es"/>
-        </w:rPr>
-        <w:t>años de edad</w:t>
-      </w:r>
-      <w:proofErr w:type="gramEnd"/>
-      <w:r>
-        <w:rPr>
-          <w:rFonts w:ascii="Arial" w:hAnsi="Arial" w:cs="Arial"/>
-          <w:sz w:val="24"/>
-          <w:szCs w:val="24"/>
-          <w:lang w:val="es"/>
-        </w:rPr>
-        <w:t>, pero bueno, pudiéramos manejarlo ahorita por simplicidad, pues bueno, vamos a dejarlo así. Entonces ya tenemos todos nuestros formularios. Si yo le pongo aquí ahora sí, mi información completa, me voy a poner aquí.</w:t>
+        <w:t>[03:11] Esto prácticamente es porque en nuestra función para verificar si es mayor de edad, está marcando un error, que en este caso es debes tener al menos 18 años de edad, pero bueno, pudiéramos manejarlo ahorita por simplicidad, pues bueno, vamos a dejarlo así. Entonces ya tenemos todos nuestros formularios. Si yo le pongo aquí ahora sí, mi información completa, me voy a poner aquí.</w:t>
       </w:r>
     </w:p>
     <w:p>
@@ -34214,27 +33416,7 @@
           <w:szCs w:val="24"/>
           <w:lang w:val="es"/>
         </w:rPr>
-        <w:t xml:space="preserve">[00:00] Muy bien, vamos entonces a ver cómo poder subir nuestro proyecto a un servicio para que quede disponible en internet. Si tú copiaste este proyecto o si tú lo descargaste solamente desde el punto zip o bien desde el repositorio, el </w:t>
-      </w:r>
-      <w:proofErr w:type="gramStart"/>
-      <w:r>
-        <w:rPr>
-          <w:rFonts w:ascii="Arial" w:hAnsi="Arial" w:cs="Arial"/>
-          <w:sz w:val="24"/>
-          <w:szCs w:val="24"/>
-          <w:lang w:val="es"/>
-        </w:rPr>
-        <w:t>link</w:t>
-      </w:r>
-      <w:proofErr w:type="gramEnd"/>
-      <w:r>
-        <w:rPr>
-          <w:rFonts w:ascii="Arial" w:hAnsi="Arial" w:cs="Arial"/>
-          <w:sz w:val="24"/>
-          <w:szCs w:val="24"/>
-          <w:lang w:val="es"/>
-        </w:rPr>
-        <w:t xml:space="preserve"> tal cual que aparece en GitHub, hay dos cosas que puedes hacer.</w:t>
+        <w:t>[00:00] Muy bien, vamos entonces a ver cómo poder subir nuestro proyecto a un servicio para que quede disponible en internet. Si tú copiaste este proyecto o si tú lo descargaste solamente desde el punto zip o bien desde el repositorio, el link tal cual que aparece en GitHub, hay dos cosas que puedes hacer.</w:t>
       </w:r>
     </w:p>
     <w:p>
@@ -34819,27 +34001,7 @@
           <w:szCs w:val="24"/>
           <w:lang w:val="es"/>
         </w:rPr>
-        <w:t xml:space="preserve">[02:01] Puedes poner realmente el texto que tú quieras, lo que sea. En este caso, como no tengo ningún cambio, no me deja. Pues si tú tienes, pues bueno, te va a dejar. </w:t>
-      </w:r>
-      <w:proofErr w:type="gramStart"/>
-      <w:r>
-        <w:rPr>
-          <w:rFonts w:ascii="Arial" w:hAnsi="Arial" w:cs="Arial"/>
-          <w:sz w:val="24"/>
-          <w:szCs w:val="24"/>
-          <w:lang w:val="es"/>
-        </w:rPr>
-        <w:t>Y</w:t>
-      </w:r>
-      <w:proofErr w:type="gramEnd"/>
-      <w:r>
-        <w:rPr>
-          <w:rFonts w:ascii="Arial" w:hAnsi="Arial" w:cs="Arial"/>
-          <w:sz w:val="24"/>
-          <w:szCs w:val="24"/>
-          <w:lang w:val="es"/>
-        </w:rPr>
-        <w:t xml:space="preserve"> por último, un </w:t>
+        <w:t xml:space="preserve">[02:01] Puedes poner realmente el texto que tú quieras, lo que sea. En este caso, como no tengo ningún cambio, no me deja. Pues si tú tienes, pues bueno, te va a dejar. Y por último, un </w:t>
       </w:r>
       <w:proofErr w:type="spellStart"/>
       <w:r>
@@ -34981,67 +34143,7 @@
           <w:lang w:val="es"/>
         </w:rPr>
         <w:lastRenderedPageBreak/>
-        <w:t xml:space="preserve">[02:23] Si tú le quisieras poner aquí algún otro nombre, lo puedes poner y solamente tendrás que cambiar aquí. Y ahora lo que estamos diciendo aquí con </w:t>
-      </w:r>
-      <w:proofErr w:type="gramStart"/>
-      <w:r>
-        <w:rPr>
-          <w:rFonts w:ascii="Arial" w:hAnsi="Arial" w:cs="Arial"/>
-          <w:sz w:val="24"/>
-          <w:szCs w:val="24"/>
-          <w:lang w:val="es"/>
-        </w:rPr>
-        <w:t>master</w:t>
-      </w:r>
-      <w:proofErr w:type="gramEnd"/>
-      <w:r>
-        <w:rPr>
-          <w:rFonts w:ascii="Arial" w:hAnsi="Arial" w:cs="Arial"/>
-          <w:sz w:val="24"/>
-          <w:szCs w:val="24"/>
-          <w:lang w:val="es"/>
-        </w:rPr>
-        <w:t xml:space="preserve"> es la rama que nosotros queremos subir. En este caso es </w:t>
-      </w:r>
-      <w:proofErr w:type="gramStart"/>
-      <w:r>
-        <w:rPr>
-          <w:rFonts w:ascii="Arial" w:hAnsi="Arial" w:cs="Arial"/>
-          <w:sz w:val="24"/>
-          <w:szCs w:val="24"/>
-          <w:lang w:val="es"/>
-        </w:rPr>
-        <w:t>master</w:t>
-      </w:r>
-      <w:proofErr w:type="gramEnd"/>
-      <w:r>
-        <w:rPr>
-          <w:rFonts w:ascii="Arial" w:hAnsi="Arial" w:cs="Arial"/>
-          <w:sz w:val="24"/>
-          <w:szCs w:val="24"/>
-          <w:lang w:val="es"/>
-        </w:rPr>
-        <w:t xml:space="preserve">. </w:t>
-      </w:r>
-      <w:proofErr w:type="gramStart"/>
-      <w:r>
-        <w:rPr>
-          <w:rFonts w:ascii="Arial" w:hAnsi="Arial" w:cs="Arial"/>
-          <w:sz w:val="24"/>
-          <w:szCs w:val="24"/>
-          <w:lang w:val="es"/>
-        </w:rPr>
-        <w:t>Y</w:t>
-      </w:r>
-      <w:proofErr w:type="gramEnd"/>
-      <w:r>
-        <w:rPr>
-          <w:rFonts w:ascii="Arial" w:hAnsi="Arial" w:cs="Arial"/>
-          <w:sz w:val="24"/>
-          <w:szCs w:val="24"/>
-          <w:lang w:val="es"/>
-        </w:rPr>
-        <w:t xml:space="preserve"> de hecho, para que puedas ver, yo aquí con mis ramas, cuando bueno, cuando puse mi comando de </w:t>
+        <w:t xml:space="preserve">[02:23] Si tú le quisieras poner aquí algún otro nombre, lo puedes poner y solamente tendrás que cambiar aquí. Y ahora lo que estamos diciendo aquí con master es la rama que nosotros queremos subir. En este caso es master. Y de hecho, para que puedas ver, yo aquí con mis ramas, cuando bueno, cuando puse mi comando de </w:t>
       </w:r>
       <w:proofErr w:type="spellStart"/>
       <w:r>
@@ -35122,27 +34224,7 @@
           <w:szCs w:val="24"/>
           <w:lang w:val="es"/>
         </w:rPr>
-        <w:t xml:space="preserve">[02:51] En este caso </w:t>
-      </w:r>
-      <w:proofErr w:type="gramStart"/>
-      <w:r>
-        <w:rPr>
-          <w:rFonts w:ascii="Arial" w:hAnsi="Arial" w:cs="Arial"/>
-          <w:sz w:val="24"/>
-          <w:szCs w:val="24"/>
-          <w:lang w:val="es"/>
-        </w:rPr>
-        <w:t>master</w:t>
-      </w:r>
-      <w:proofErr w:type="gramEnd"/>
-      <w:r>
-        <w:rPr>
-          <w:rFonts w:ascii="Arial" w:hAnsi="Arial" w:cs="Arial"/>
-          <w:sz w:val="24"/>
-          <w:szCs w:val="24"/>
-          <w:lang w:val="es"/>
-        </w:rPr>
-        <w:t xml:space="preserve"> ya es la rama que tiene todo el código que yo quiero subir a mi sitio web. Entonces, ya lo que tendría que hacer es un </w:t>
+        <w:t xml:space="preserve">[02:51] En este caso master ya es la rama que tiene todo el código que yo quiero subir a mi sitio web. Entonces, ya lo que tendría que hacer es un </w:t>
       </w:r>
       <w:proofErr w:type="spellStart"/>
       <w:r>
@@ -35202,27 +34284,7 @@
           <w:szCs w:val="24"/>
           <w:lang w:val="es"/>
         </w:rPr>
-        <w:t xml:space="preserve"> </w:t>
-      </w:r>
-      <w:proofErr w:type="gramStart"/>
-      <w:r>
-        <w:rPr>
-          <w:rFonts w:ascii="Arial" w:hAnsi="Arial" w:cs="Arial"/>
-          <w:sz w:val="24"/>
-          <w:szCs w:val="24"/>
-          <w:lang w:val="es"/>
-        </w:rPr>
-        <w:t>master</w:t>
-      </w:r>
-      <w:proofErr w:type="gramEnd"/>
-      <w:r>
-        <w:rPr>
-          <w:rFonts w:ascii="Arial" w:hAnsi="Arial" w:cs="Arial"/>
-          <w:sz w:val="24"/>
-          <w:szCs w:val="24"/>
-          <w:lang w:val="es"/>
-        </w:rPr>
-        <w:t xml:space="preserve">. Le voy a dar </w:t>
+        <w:t xml:space="preserve"> master. Le voy a dar </w:t>
       </w:r>
       <w:proofErr w:type="spellStart"/>
       <w:r>
@@ -35364,27 +34426,7 @@
           <w:szCs w:val="24"/>
           <w:lang w:val="es"/>
         </w:rPr>
-        <w:t xml:space="preserve">[03:44] Y aquí lo que me deja es poder seleccionar de qué ramas yo quiero tomar. Recuerdas la copia que te había comentado. En este caso es </w:t>
-      </w:r>
-      <w:proofErr w:type="gramStart"/>
-      <w:r>
-        <w:rPr>
-          <w:rFonts w:ascii="Arial" w:hAnsi="Arial" w:cs="Arial"/>
-          <w:sz w:val="24"/>
-          <w:szCs w:val="24"/>
-          <w:lang w:val="es"/>
-        </w:rPr>
-        <w:t>master</w:t>
-      </w:r>
-      <w:proofErr w:type="gramEnd"/>
-      <w:r>
-        <w:rPr>
-          <w:rFonts w:ascii="Arial" w:hAnsi="Arial" w:cs="Arial"/>
-          <w:sz w:val="24"/>
-          <w:szCs w:val="24"/>
-          <w:lang w:val="es"/>
-        </w:rPr>
-        <w:t xml:space="preserve">. Me va a decir aquí en dónde se encuentra, le voy a dar </w:t>
+        <w:t xml:space="preserve">[03:44] Y aquí lo que me deja es poder seleccionar de qué ramas yo quiero tomar. Recuerdas la copia que te había comentado. En este caso es master. Me va a decir aquí en dónde se encuentra, le voy a dar </w:t>
       </w:r>
       <w:proofErr w:type="spellStart"/>
       <w:r>
@@ -35465,27 +34507,7 @@
           <w:szCs w:val="24"/>
           <w:lang w:val="es"/>
         </w:rPr>
-        <w:t xml:space="preserve">[04:05] Esto realmente puedes seleccionar el que quieras. No hay ningún tema con el tema. Bueno. Aquí ya lo seleccioné, tenemos ya este </w:t>
-      </w:r>
-      <w:proofErr w:type="gramStart"/>
-      <w:r>
-        <w:rPr>
-          <w:rFonts w:ascii="Arial" w:hAnsi="Arial" w:cs="Arial"/>
-          <w:sz w:val="24"/>
-          <w:szCs w:val="24"/>
-          <w:lang w:val="es"/>
-        </w:rPr>
-        <w:t>link</w:t>
-      </w:r>
-      <w:proofErr w:type="gramEnd"/>
-      <w:r>
-        <w:rPr>
-          <w:rFonts w:ascii="Arial" w:hAnsi="Arial" w:cs="Arial"/>
-          <w:sz w:val="24"/>
-          <w:szCs w:val="24"/>
-          <w:lang w:val="es"/>
-        </w:rPr>
-        <w:t xml:space="preserve"> y tenemos que acceder a /registro.html, justo porque así se llama nuestro archivo aquí, registro.html. Nos muestra un error. Este error dice que no puede encontrar las siguientes o los siguientes archivos.</w:t>
+        <w:t>[04:05] Esto realmente puedes seleccionar el que quieras. No hay ningún tema con el tema. Bueno. Aquí ya lo seleccioné, tenemos ya este link y tenemos que acceder a /registro.html, justo porque así se llama nuestro archivo aquí, registro.html. Nos muestra un error. Este error dice que no puede encontrar las siguientes o los siguientes archivos.</w:t>
       </w:r>
     </w:p>
     <w:p>
@@ -35807,27 +34829,7 @@
           <w:szCs w:val="24"/>
           <w:lang w:val="es"/>
         </w:rPr>
-        <w:t xml:space="preserve"> </w:t>
-      </w:r>
-      <w:proofErr w:type="gramStart"/>
-      <w:r>
-        <w:rPr>
-          <w:rFonts w:ascii="Arial" w:hAnsi="Arial" w:cs="Arial"/>
-          <w:sz w:val="24"/>
-          <w:szCs w:val="24"/>
-          <w:lang w:val="es"/>
-        </w:rPr>
-        <w:t>master</w:t>
-      </w:r>
-      <w:proofErr w:type="gramEnd"/>
-      <w:r>
-        <w:rPr>
-          <w:rFonts w:ascii="Arial" w:hAnsi="Arial" w:cs="Arial"/>
-          <w:sz w:val="24"/>
-          <w:szCs w:val="24"/>
-          <w:lang w:val="es"/>
-        </w:rPr>
-        <w:t xml:space="preserve"> para que puedas obtener ahora sí el proyecto.</w:t>
+        <w:t xml:space="preserve"> master para que puedas obtener ahora sí el proyecto.</w:t>
       </w:r>
     </w:p>
     <w:p>
@@ -35888,27 +34890,7 @@
           <w:szCs w:val="24"/>
           <w:lang w:val="es"/>
         </w:rPr>
-        <w:t xml:space="preserve"> y aquí, ahora sí ya tengo mis estilos. Entonces, como puedes verificar aquí pues bueno, sigo teniendo todo mi formulario y ahora sí en una URL en la cual podrías compartir con tus amigos, ponerlo en LinkedIn, poner un </w:t>
-      </w:r>
-      <w:proofErr w:type="gramStart"/>
-      <w:r>
-        <w:rPr>
-          <w:rFonts w:ascii="Arial" w:hAnsi="Arial" w:cs="Arial"/>
-          <w:sz w:val="24"/>
-          <w:szCs w:val="24"/>
-          <w:lang w:val="es"/>
-        </w:rPr>
-        <w:t>link</w:t>
-      </w:r>
-      <w:proofErr w:type="gramEnd"/>
-      <w:r>
-        <w:rPr>
-          <w:rFonts w:ascii="Arial" w:hAnsi="Arial" w:cs="Arial"/>
-          <w:sz w:val="24"/>
-          <w:szCs w:val="24"/>
-          <w:lang w:val="es"/>
-        </w:rPr>
-        <w:t xml:space="preserve"> directo en tu portafolio, en tu blog, etcétera.</w:t>
+        <w:t xml:space="preserve"> y aquí, ahora sí ya tengo mis estilos. Entonces, como puedes verificar aquí pues bueno, sigo teniendo todo mi formulario y ahora sí en una URL en la cual podrías compartir con tus amigos, ponerlo en LinkedIn, poner un link directo en tu portafolio, en tu blog, etcétera.</w:t>
       </w:r>
     </w:p>
     <w:p>
@@ -35971,6 +34953,1087 @@
         </w:rPr>
         <w:t>. Esta fue una primera manera, una primera opción en la cual tú puedes poner tus proyectos personales. Vamos a ver la siguiente.</w:t>
       </w:r>
+    </w:p>
+    <w:p>
+      <w:pPr>
+        <w:autoSpaceDE w:val="0"/>
+        <w:autoSpaceDN w:val="0"/>
+        <w:adjustRightInd w:val="0"/>
+        <w:spacing w:after="200" w:line="276" w:lineRule="auto"/>
+        <w:rPr>
+          <w:rFonts w:ascii="Arial" w:hAnsi="Arial" w:cs="Arial"/>
+          <w:sz w:val="24"/>
+          <w:szCs w:val="24"/>
+          <w:lang w:val="es"/>
+        </w:rPr>
+      </w:pPr>
+      <w:r>
+        <w:rPr>
+          <w:rFonts w:ascii="Arial" w:hAnsi="Arial" w:cs="Arial"/>
+          <w:sz w:val="24"/>
+          <w:szCs w:val="24"/>
+          <w:lang w:val="es"/>
+        </w:rPr>
+        <w:lastRenderedPageBreak/>
+        <w:t xml:space="preserve">Git </w:t>
+      </w:r>
+      <w:proofErr w:type="spellStart"/>
+      <w:r>
+        <w:rPr>
+          <w:rFonts w:ascii="Arial" w:hAnsi="Arial" w:cs="Arial"/>
+          <w:sz w:val="24"/>
+          <w:szCs w:val="24"/>
+          <w:lang w:val="es"/>
+        </w:rPr>
+        <w:t>init</w:t>
+      </w:r>
+      <w:proofErr w:type="spellEnd"/>
+    </w:p>
+    <w:p>
+      <w:pPr>
+        <w:autoSpaceDE w:val="0"/>
+        <w:autoSpaceDN w:val="0"/>
+        <w:adjustRightInd w:val="0"/>
+        <w:spacing w:after="200" w:line="276" w:lineRule="auto"/>
+        <w:rPr>
+          <w:rFonts w:ascii="Arial" w:hAnsi="Arial" w:cs="Arial"/>
+          <w:sz w:val="24"/>
+          <w:szCs w:val="24"/>
+          <w:lang w:val="es"/>
+        </w:rPr>
+      </w:pPr>
+      <w:r>
+        <w:rPr>
+          <w:rFonts w:ascii="Arial" w:hAnsi="Arial" w:cs="Arial"/>
+          <w:sz w:val="24"/>
+          <w:szCs w:val="24"/>
+          <w:lang w:val="es"/>
+        </w:rPr>
+        <w:t>Git status</w:t>
+      </w:r>
+    </w:p>
+    <w:p>
+      <w:pPr>
+        <w:autoSpaceDE w:val="0"/>
+        <w:autoSpaceDN w:val="0"/>
+        <w:adjustRightInd w:val="0"/>
+        <w:spacing w:after="200" w:line="276" w:lineRule="auto"/>
+        <w:rPr>
+          <w:rFonts w:ascii="Arial" w:hAnsi="Arial" w:cs="Arial"/>
+          <w:sz w:val="24"/>
+          <w:szCs w:val="24"/>
+          <w:lang w:val="es"/>
+        </w:rPr>
+      </w:pPr>
+      <w:proofErr w:type="spellStart"/>
+      <w:r>
+        <w:rPr>
+          <w:rFonts w:ascii="Arial" w:hAnsi="Arial" w:cs="Arial"/>
+          <w:sz w:val="24"/>
+          <w:szCs w:val="24"/>
+          <w:lang w:val="es"/>
+        </w:rPr>
+        <w:t>git</w:t>
+      </w:r>
+      <w:proofErr w:type="spellEnd"/>
+      <w:r>
+        <w:rPr>
+          <w:rFonts w:ascii="Arial" w:hAnsi="Arial" w:cs="Arial"/>
+          <w:sz w:val="24"/>
+          <w:szCs w:val="24"/>
+          <w:lang w:val="es"/>
+        </w:rPr>
+        <w:t xml:space="preserve"> remote </w:t>
+      </w:r>
+      <w:proofErr w:type="spellStart"/>
+      <w:r>
+        <w:rPr>
+          <w:rFonts w:ascii="Arial" w:hAnsi="Arial" w:cs="Arial"/>
+          <w:sz w:val="24"/>
+          <w:szCs w:val="24"/>
+          <w:lang w:val="es"/>
+        </w:rPr>
+        <w:t>add</w:t>
+      </w:r>
+      <w:proofErr w:type="spellEnd"/>
+      <w:r>
+        <w:rPr>
+          <w:rFonts w:ascii="Arial" w:hAnsi="Arial" w:cs="Arial"/>
+          <w:sz w:val="24"/>
+          <w:szCs w:val="24"/>
+          <w:lang w:val="es"/>
+        </w:rPr>
+        <w:t xml:space="preserve"> </w:t>
+      </w:r>
+      <w:proofErr w:type="spellStart"/>
+      <w:r>
+        <w:rPr>
+          <w:rFonts w:ascii="Arial" w:hAnsi="Arial" w:cs="Arial"/>
+          <w:sz w:val="24"/>
+          <w:szCs w:val="24"/>
+          <w:lang w:val="es"/>
+        </w:rPr>
+        <w:t>origin</w:t>
+      </w:r>
+      <w:proofErr w:type="spellEnd"/>
+      <w:r>
+        <w:rPr>
+          <w:rFonts w:ascii="Arial" w:hAnsi="Arial" w:cs="Arial"/>
+          <w:sz w:val="24"/>
+          <w:szCs w:val="24"/>
+          <w:lang w:val="es"/>
+        </w:rPr>
+        <w:t xml:space="preserve"> </w:t>
+      </w:r>
+      <w:hyperlink r:id="rId23" w:history="1">
+        <w:r>
+          <w:rPr>
+            <w:rFonts w:ascii="Arial" w:hAnsi="Arial" w:cs="Arial"/>
+            <w:sz w:val="24"/>
+            <w:szCs w:val="24"/>
+            <w:lang w:val="es"/>
+          </w:rPr>
+          <w:t>https://github.com/Shela95/JS-en-la-web-validacion-de-formularios-y-HTML5.git</w:t>
+        </w:r>
+      </w:hyperlink>
+    </w:p>
+    <w:p>
+      <w:pPr>
+        <w:autoSpaceDE w:val="0"/>
+        <w:autoSpaceDN w:val="0"/>
+        <w:adjustRightInd w:val="0"/>
+        <w:spacing w:after="200" w:line="276" w:lineRule="auto"/>
+        <w:rPr>
+          <w:rFonts w:ascii="Arial" w:hAnsi="Arial" w:cs="Arial"/>
+          <w:sz w:val="24"/>
+          <w:szCs w:val="24"/>
+          <w:lang w:val="es"/>
+        </w:rPr>
+      </w:pPr>
+      <w:r>
+        <w:rPr>
+          <w:rFonts w:ascii="Arial" w:hAnsi="Arial" w:cs="Arial"/>
+          <w:sz w:val="24"/>
+          <w:szCs w:val="24"/>
+          <w:lang w:val="es"/>
+        </w:rPr>
+        <w:t xml:space="preserve"> </w:t>
+      </w:r>
+      <w:hyperlink r:id="rId24" w:history="1">
+        <w:r>
+          <w:rPr>
+            <w:rFonts w:ascii="Arial" w:hAnsi="Arial" w:cs="Arial"/>
+            <w:sz w:val="24"/>
+            <w:szCs w:val="24"/>
+            <w:lang w:val="es"/>
+          </w:rPr>
+          <w:t>https://shela95.github.io/JS-en-la-web-validacion-de-formularios-y-HTML5/</w:t>
+        </w:r>
+      </w:hyperlink>
+    </w:p>
+    <w:p>
+      <w:pPr>
+        <w:autoSpaceDE w:val="0"/>
+        <w:autoSpaceDN w:val="0"/>
+        <w:adjustRightInd w:val="0"/>
+        <w:spacing w:after="200" w:line="240" w:lineRule="auto"/>
+        <w:contextualSpacing/>
+        <w:jc w:val="both"/>
+        <w:rPr>
+          <w:rFonts w:ascii="Arial" w:hAnsi="Arial" w:cs="Arial"/>
+          <w:b/>
+          <w:bCs/>
+          <w:sz w:val="32"/>
+          <w:szCs w:val="32"/>
+          <w:lang w:val="es"/>
+        </w:rPr>
+      </w:pPr>
+      <w:proofErr w:type="spellStart"/>
+      <w:r>
+        <w:rPr>
+          <w:rFonts w:ascii="Arial" w:hAnsi="Arial" w:cs="Arial"/>
+          <w:b/>
+          <w:bCs/>
+          <w:sz w:val="32"/>
+          <w:szCs w:val="32"/>
+          <w:lang w:val="es"/>
+        </w:rPr>
+        <w:t>Vercel</w:t>
+      </w:r>
+      <w:proofErr w:type="spellEnd"/>
+    </w:p>
+    <w:p>
+      <w:pPr>
+        <w:autoSpaceDE w:val="0"/>
+        <w:autoSpaceDN w:val="0"/>
+        <w:adjustRightInd w:val="0"/>
+        <w:spacing w:after="200" w:line="240" w:lineRule="auto"/>
+        <w:contextualSpacing/>
+        <w:jc w:val="both"/>
+        <w:rPr>
+          <w:rFonts w:ascii="Arial" w:hAnsi="Arial" w:cs="Arial"/>
+          <w:sz w:val="24"/>
+          <w:szCs w:val="24"/>
+          <w:lang w:val="es"/>
+        </w:rPr>
+      </w:pPr>
+    </w:p>
+    <w:p>
+      <w:pPr>
+        <w:autoSpaceDE w:val="0"/>
+        <w:autoSpaceDN w:val="0"/>
+        <w:adjustRightInd w:val="0"/>
+        <w:spacing w:after="200" w:line="240" w:lineRule="auto"/>
+        <w:contextualSpacing/>
+        <w:jc w:val="both"/>
+        <w:rPr>
+          <w:rFonts w:ascii="Arial" w:hAnsi="Arial" w:cs="Arial"/>
+          <w:sz w:val="24"/>
+          <w:szCs w:val="24"/>
+          <w:lang w:val="es"/>
+        </w:rPr>
+      </w:pPr>
+      <w:r>
+        <w:rPr>
+          <w:rFonts w:ascii="Arial" w:hAnsi="Arial" w:cs="Arial"/>
+          <w:sz w:val="24"/>
+          <w:szCs w:val="24"/>
+          <w:lang w:val="es"/>
+        </w:rPr>
+        <w:t xml:space="preserve">[00:00] Muy bien. Vamos a continuar entonces el otro servicio que nosotros vamos a utilizar se llama </w:t>
+      </w:r>
+      <w:proofErr w:type="spellStart"/>
+      <w:r>
+        <w:rPr>
+          <w:rFonts w:ascii="Arial" w:hAnsi="Arial" w:cs="Arial"/>
+          <w:sz w:val="24"/>
+          <w:szCs w:val="24"/>
+          <w:lang w:val="es"/>
+        </w:rPr>
+        <w:t>Vercel</w:t>
+      </w:r>
+      <w:proofErr w:type="spellEnd"/>
+      <w:r>
+        <w:rPr>
+          <w:rFonts w:ascii="Arial" w:hAnsi="Arial" w:cs="Arial"/>
+          <w:sz w:val="24"/>
+          <w:szCs w:val="24"/>
+          <w:lang w:val="es"/>
+        </w:rPr>
+        <w:t xml:space="preserve">, de hecho, es muy conocido en el mundo de </w:t>
+      </w:r>
+      <w:proofErr w:type="spellStart"/>
+      <w:r>
+        <w:rPr>
+          <w:rFonts w:ascii="Arial" w:hAnsi="Arial" w:cs="Arial"/>
+          <w:sz w:val="24"/>
+          <w:szCs w:val="24"/>
+          <w:lang w:val="es"/>
+        </w:rPr>
+        <w:t>React</w:t>
+      </w:r>
+      <w:proofErr w:type="spellEnd"/>
+      <w:r>
+        <w:rPr>
+          <w:rFonts w:ascii="Arial" w:hAnsi="Arial" w:cs="Arial"/>
+          <w:sz w:val="24"/>
+          <w:szCs w:val="24"/>
+          <w:lang w:val="es"/>
+        </w:rPr>
+        <w:t xml:space="preserve">, porque es la empresa que está por detrás de un proyecto llamado Next.js que justamente utiliza </w:t>
+      </w:r>
+      <w:proofErr w:type="spellStart"/>
+      <w:r>
+        <w:rPr>
+          <w:rFonts w:ascii="Arial" w:hAnsi="Arial" w:cs="Arial"/>
+          <w:sz w:val="24"/>
+          <w:szCs w:val="24"/>
+          <w:lang w:val="es"/>
+        </w:rPr>
+        <w:t>React</w:t>
+      </w:r>
+      <w:proofErr w:type="spellEnd"/>
+      <w:r>
+        <w:rPr>
+          <w:rFonts w:ascii="Arial" w:hAnsi="Arial" w:cs="Arial"/>
+          <w:sz w:val="24"/>
+          <w:szCs w:val="24"/>
+          <w:lang w:val="es"/>
+        </w:rPr>
+        <w:t xml:space="preserve"> y si en algún futuro te interesa, puedes aprenderlo.</w:t>
+      </w:r>
+    </w:p>
+    <w:p>
+      <w:pPr>
+        <w:autoSpaceDE w:val="0"/>
+        <w:autoSpaceDN w:val="0"/>
+        <w:adjustRightInd w:val="0"/>
+        <w:spacing w:after="200" w:line="240" w:lineRule="auto"/>
+        <w:contextualSpacing/>
+        <w:jc w:val="both"/>
+        <w:rPr>
+          <w:rFonts w:ascii="Arial" w:hAnsi="Arial" w:cs="Arial"/>
+          <w:sz w:val="24"/>
+          <w:szCs w:val="24"/>
+          <w:lang w:val="es"/>
+        </w:rPr>
+      </w:pPr>
+    </w:p>
+    <w:p>
+      <w:pPr>
+        <w:autoSpaceDE w:val="0"/>
+        <w:autoSpaceDN w:val="0"/>
+        <w:adjustRightInd w:val="0"/>
+        <w:spacing w:after="200" w:line="240" w:lineRule="auto"/>
+        <w:contextualSpacing/>
+        <w:jc w:val="both"/>
+        <w:rPr>
+          <w:rFonts w:ascii="Arial" w:hAnsi="Arial" w:cs="Arial"/>
+          <w:sz w:val="24"/>
+          <w:szCs w:val="24"/>
+          <w:lang w:val="es"/>
+        </w:rPr>
+      </w:pPr>
+      <w:r>
+        <w:rPr>
+          <w:rFonts w:ascii="Arial" w:hAnsi="Arial" w:cs="Arial"/>
+          <w:sz w:val="24"/>
+          <w:szCs w:val="24"/>
+          <w:lang w:val="es"/>
+        </w:rPr>
+        <w:t xml:space="preserve">[00:18] En fin, lo que voy a hacer aquí es </w:t>
+      </w:r>
+      <w:proofErr w:type="spellStart"/>
+      <w:r>
+        <w:rPr>
+          <w:rFonts w:ascii="Arial" w:hAnsi="Arial" w:cs="Arial"/>
+          <w:sz w:val="24"/>
+          <w:szCs w:val="24"/>
+          <w:lang w:val="es"/>
+        </w:rPr>
+        <w:t>login</w:t>
+      </w:r>
+      <w:proofErr w:type="spellEnd"/>
+      <w:r>
+        <w:rPr>
+          <w:rFonts w:ascii="Arial" w:hAnsi="Arial" w:cs="Arial"/>
+          <w:sz w:val="24"/>
+          <w:szCs w:val="24"/>
+          <w:lang w:val="es"/>
+        </w:rPr>
+        <w:t xml:space="preserve"> o </w:t>
+      </w:r>
+      <w:proofErr w:type="spellStart"/>
+      <w:r>
+        <w:rPr>
+          <w:rFonts w:ascii="Arial" w:hAnsi="Arial" w:cs="Arial"/>
+          <w:sz w:val="24"/>
+          <w:szCs w:val="24"/>
+          <w:lang w:val="es"/>
+        </w:rPr>
+        <w:t>sign</w:t>
+      </w:r>
+      <w:proofErr w:type="spellEnd"/>
+      <w:r>
+        <w:rPr>
+          <w:rFonts w:ascii="Arial" w:hAnsi="Arial" w:cs="Arial"/>
+          <w:sz w:val="24"/>
+          <w:szCs w:val="24"/>
+          <w:lang w:val="es"/>
+        </w:rPr>
+        <w:t xml:space="preserve"> up, dependiendo. En este caso, como ya tengo una cuenta, voy a hacer </w:t>
+      </w:r>
+      <w:proofErr w:type="spellStart"/>
+      <w:r>
+        <w:rPr>
+          <w:rFonts w:ascii="Arial" w:hAnsi="Arial" w:cs="Arial"/>
+          <w:sz w:val="24"/>
+          <w:szCs w:val="24"/>
+          <w:lang w:val="es"/>
+        </w:rPr>
+        <w:t>login</w:t>
+      </w:r>
+      <w:proofErr w:type="spellEnd"/>
+      <w:r>
+        <w:rPr>
+          <w:rFonts w:ascii="Arial" w:hAnsi="Arial" w:cs="Arial"/>
+          <w:sz w:val="24"/>
+          <w:szCs w:val="24"/>
+          <w:lang w:val="es"/>
+        </w:rPr>
+        <w:t>, voy a seleccionar, voy a continuar con GitHub. Puede que a ti durante todo este proceso, si tú no tienes una cuenta, te pida permisos de conexión con tu cuenta de GitHub y simplemente lo autorices.</w:t>
+      </w:r>
+    </w:p>
+    <w:p>
+      <w:pPr>
+        <w:autoSpaceDE w:val="0"/>
+        <w:autoSpaceDN w:val="0"/>
+        <w:adjustRightInd w:val="0"/>
+        <w:spacing w:after="200" w:line="240" w:lineRule="auto"/>
+        <w:contextualSpacing/>
+        <w:jc w:val="both"/>
+        <w:rPr>
+          <w:rFonts w:ascii="Arial" w:hAnsi="Arial" w:cs="Arial"/>
+          <w:sz w:val="24"/>
+          <w:szCs w:val="24"/>
+          <w:lang w:val="es"/>
+        </w:rPr>
+      </w:pPr>
+    </w:p>
+    <w:p>
+      <w:pPr>
+        <w:autoSpaceDE w:val="0"/>
+        <w:autoSpaceDN w:val="0"/>
+        <w:adjustRightInd w:val="0"/>
+        <w:spacing w:after="200" w:line="240" w:lineRule="auto"/>
+        <w:contextualSpacing/>
+        <w:jc w:val="both"/>
+        <w:rPr>
+          <w:rFonts w:ascii="Arial" w:hAnsi="Arial" w:cs="Arial"/>
+          <w:sz w:val="24"/>
+          <w:szCs w:val="24"/>
+          <w:lang w:val="es"/>
+        </w:rPr>
+      </w:pPr>
+      <w:r>
+        <w:rPr>
+          <w:rFonts w:ascii="Arial" w:hAnsi="Arial" w:cs="Arial"/>
+          <w:sz w:val="24"/>
+          <w:szCs w:val="24"/>
+          <w:lang w:val="es"/>
+        </w:rPr>
+        <w:t xml:space="preserve">[00:40] Lo que voy a hacer entonces es crear un nuevo proyecto. Como te comentaba, tiene para poder subir aplicaciones con Next.js, uno muy parecido que es </w:t>
+      </w:r>
+      <w:proofErr w:type="spellStart"/>
+      <w:r>
+        <w:rPr>
+          <w:rFonts w:ascii="Arial" w:hAnsi="Arial" w:cs="Arial"/>
+          <w:sz w:val="24"/>
+          <w:szCs w:val="24"/>
+          <w:lang w:val="es"/>
+        </w:rPr>
+        <w:t>Gatsby</w:t>
+      </w:r>
+      <w:proofErr w:type="spellEnd"/>
+      <w:r>
+        <w:rPr>
+          <w:rFonts w:ascii="Arial" w:hAnsi="Arial" w:cs="Arial"/>
+          <w:sz w:val="24"/>
+          <w:szCs w:val="24"/>
+          <w:lang w:val="es"/>
+        </w:rPr>
+        <w:t xml:space="preserve">, Nuxt.js que está con View. Pero bueno, lo que voy a hacer aquí es seleccionar el repositorio que yo quiero subir a esta plataforma, en este caso es </w:t>
+      </w:r>
+      <w:proofErr w:type="spellStart"/>
+      <w:r>
+        <w:rPr>
+          <w:rFonts w:ascii="Arial" w:hAnsi="Arial" w:cs="Arial"/>
+          <w:sz w:val="24"/>
+          <w:szCs w:val="24"/>
+          <w:lang w:val="es"/>
+        </w:rPr>
+        <w:t>html</w:t>
+      </w:r>
+      <w:proofErr w:type="spellEnd"/>
+      <w:r>
+        <w:rPr>
+          <w:rFonts w:ascii="Arial" w:hAnsi="Arial" w:cs="Arial"/>
+          <w:sz w:val="24"/>
+          <w:szCs w:val="24"/>
+          <w:lang w:val="es"/>
+        </w:rPr>
+        <w:t>-validaciones.</w:t>
+      </w:r>
+    </w:p>
+    <w:p>
+      <w:pPr>
+        <w:autoSpaceDE w:val="0"/>
+        <w:autoSpaceDN w:val="0"/>
+        <w:adjustRightInd w:val="0"/>
+        <w:spacing w:after="200" w:line="240" w:lineRule="auto"/>
+        <w:contextualSpacing/>
+        <w:jc w:val="both"/>
+        <w:rPr>
+          <w:rFonts w:ascii="Arial" w:hAnsi="Arial" w:cs="Arial"/>
+          <w:sz w:val="24"/>
+          <w:szCs w:val="24"/>
+          <w:lang w:val="es"/>
+        </w:rPr>
+      </w:pPr>
+    </w:p>
+    <w:p>
+      <w:pPr>
+        <w:autoSpaceDE w:val="0"/>
+        <w:autoSpaceDN w:val="0"/>
+        <w:adjustRightInd w:val="0"/>
+        <w:spacing w:after="200" w:line="240" w:lineRule="auto"/>
+        <w:contextualSpacing/>
+        <w:jc w:val="both"/>
+        <w:rPr>
+          <w:rFonts w:ascii="Arial" w:hAnsi="Arial" w:cs="Arial"/>
+          <w:sz w:val="24"/>
+          <w:szCs w:val="24"/>
+          <w:lang w:val="es"/>
+        </w:rPr>
+      </w:pPr>
+      <w:r>
+        <w:rPr>
+          <w:rFonts w:ascii="Arial" w:hAnsi="Arial" w:cs="Arial"/>
+          <w:sz w:val="24"/>
+          <w:szCs w:val="24"/>
+          <w:lang w:val="es"/>
+        </w:rPr>
+        <w:t xml:space="preserve">[01:05] Tú buscas solamente tu repositorio y listo. Le voy a dar clic aquí en importar. Me pregunta si quiero crear un equipo, le voy a decir que en este caso no, que lo salte. Aquí en </w:t>
+      </w:r>
+      <w:proofErr w:type="spellStart"/>
+      <w:r>
+        <w:rPr>
+          <w:rFonts w:ascii="Arial" w:hAnsi="Arial" w:cs="Arial"/>
+          <w:sz w:val="24"/>
+          <w:szCs w:val="24"/>
+          <w:lang w:val="es"/>
+        </w:rPr>
+        <w:t>framework</w:t>
+      </w:r>
+      <w:proofErr w:type="spellEnd"/>
+      <w:r>
+        <w:rPr>
+          <w:rFonts w:ascii="Arial" w:hAnsi="Arial" w:cs="Arial"/>
+          <w:sz w:val="24"/>
+          <w:szCs w:val="24"/>
+          <w:lang w:val="es"/>
+        </w:rPr>
+        <w:t xml:space="preserve"> </w:t>
+      </w:r>
+      <w:proofErr w:type="spellStart"/>
+      <w:r>
+        <w:rPr>
+          <w:rFonts w:ascii="Arial" w:hAnsi="Arial" w:cs="Arial"/>
+          <w:sz w:val="24"/>
+          <w:szCs w:val="24"/>
+          <w:lang w:val="es"/>
+        </w:rPr>
+        <w:t>preset</w:t>
+      </w:r>
+      <w:proofErr w:type="spellEnd"/>
+      <w:r>
+        <w:rPr>
+          <w:rFonts w:ascii="Arial" w:hAnsi="Arial" w:cs="Arial"/>
+          <w:sz w:val="24"/>
+          <w:szCs w:val="24"/>
+          <w:lang w:val="es"/>
+        </w:rPr>
+        <w:t xml:space="preserve"> lo que voy a hacer es seleccionar otro. Y en </w:t>
+      </w:r>
+      <w:proofErr w:type="spellStart"/>
+      <w:r>
+        <w:rPr>
+          <w:rFonts w:ascii="Arial" w:hAnsi="Arial" w:cs="Arial"/>
+          <w:sz w:val="24"/>
+          <w:szCs w:val="24"/>
+          <w:lang w:val="es"/>
+        </w:rPr>
+        <w:t>build</w:t>
+      </w:r>
+      <w:proofErr w:type="spellEnd"/>
+      <w:r>
+        <w:rPr>
+          <w:rFonts w:ascii="Arial" w:hAnsi="Arial" w:cs="Arial"/>
+          <w:sz w:val="24"/>
+          <w:szCs w:val="24"/>
+          <w:lang w:val="es"/>
+        </w:rPr>
+        <w:t xml:space="preserve"> y output </w:t>
+      </w:r>
+      <w:proofErr w:type="spellStart"/>
+      <w:r>
+        <w:rPr>
+          <w:rFonts w:ascii="Arial" w:hAnsi="Arial" w:cs="Arial"/>
+          <w:sz w:val="24"/>
+          <w:szCs w:val="24"/>
+          <w:lang w:val="es"/>
+        </w:rPr>
+        <w:t>settings</w:t>
+      </w:r>
+      <w:proofErr w:type="spellEnd"/>
+      <w:r>
+        <w:rPr>
+          <w:rFonts w:ascii="Arial" w:hAnsi="Arial" w:cs="Arial"/>
+          <w:sz w:val="24"/>
+          <w:szCs w:val="24"/>
+          <w:lang w:val="es"/>
+        </w:rPr>
+        <w:t xml:space="preserve"> lo voy a deseleccionar, le voy a dar clic entonces aquí en </w:t>
+      </w:r>
+      <w:proofErr w:type="spellStart"/>
+      <w:r>
+        <w:rPr>
+          <w:rFonts w:ascii="Arial" w:hAnsi="Arial" w:cs="Arial"/>
+          <w:sz w:val="24"/>
+          <w:szCs w:val="24"/>
+          <w:lang w:val="es"/>
+        </w:rPr>
+        <w:t>deploy</w:t>
+      </w:r>
+      <w:proofErr w:type="spellEnd"/>
+      <w:r>
+        <w:rPr>
+          <w:rFonts w:ascii="Arial" w:hAnsi="Arial" w:cs="Arial"/>
+          <w:sz w:val="24"/>
+          <w:szCs w:val="24"/>
+          <w:lang w:val="es"/>
+        </w:rPr>
+        <w:t>.</w:t>
+      </w:r>
+    </w:p>
+    <w:p>
+      <w:pPr>
+        <w:autoSpaceDE w:val="0"/>
+        <w:autoSpaceDN w:val="0"/>
+        <w:adjustRightInd w:val="0"/>
+        <w:spacing w:after="200" w:line="240" w:lineRule="auto"/>
+        <w:contextualSpacing/>
+        <w:jc w:val="both"/>
+        <w:rPr>
+          <w:rFonts w:ascii="Arial" w:hAnsi="Arial" w:cs="Arial"/>
+          <w:sz w:val="24"/>
+          <w:szCs w:val="24"/>
+          <w:lang w:val="es"/>
+        </w:rPr>
+      </w:pPr>
+    </w:p>
+    <w:p>
+      <w:pPr>
+        <w:autoSpaceDE w:val="0"/>
+        <w:autoSpaceDN w:val="0"/>
+        <w:adjustRightInd w:val="0"/>
+        <w:spacing w:after="200" w:line="240" w:lineRule="auto"/>
+        <w:contextualSpacing/>
+        <w:jc w:val="both"/>
+        <w:rPr>
+          <w:rFonts w:ascii="Arial" w:hAnsi="Arial" w:cs="Arial"/>
+          <w:sz w:val="24"/>
+          <w:szCs w:val="24"/>
+          <w:lang w:val="es"/>
+        </w:rPr>
+      </w:pPr>
+      <w:r>
+        <w:rPr>
+          <w:rFonts w:ascii="Arial" w:hAnsi="Arial" w:cs="Arial"/>
+          <w:sz w:val="24"/>
+          <w:szCs w:val="24"/>
+          <w:lang w:val="es"/>
+        </w:rPr>
+        <w:t xml:space="preserve">[01:30] Voy a esperar a que primero descargue el código que tenemos en GitHub, después siga con el siguiente paso, construya la aplicación y lo suba ya una URL o producción. Vamos a esperar a que termine todo este proceso. Aquí me comenta que ya está listo el proyecto, le voy a dar clic en </w:t>
+      </w:r>
+      <w:proofErr w:type="spellStart"/>
+      <w:r>
+        <w:rPr>
+          <w:rFonts w:ascii="Arial" w:hAnsi="Arial" w:cs="Arial"/>
+          <w:sz w:val="24"/>
+          <w:szCs w:val="24"/>
+          <w:lang w:val="es"/>
+        </w:rPr>
+        <w:t>go</w:t>
+      </w:r>
+      <w:proofErr w:type="spellEnd"/>
+      <w:r>
+        <w:rPr>
+          <w:rFonts w:ascii="Arial" w:hAnsi="Arial" w:cs="Arial"/>
+          <w:sz w:val="24"/>
+          <w:szCs w:val="24"/>
+          <w:lang w:val="es"/>
+        </w:rPr>
+        <w:t xml:space="preserve"> </w:t>
+      </w:r>
+      <w:proofErr w:type="spellStart"/>
+      <w:r>
+        <w:rPr>
+          <w:rFonts w:ascii="Arial" w:hAnsi="Arial" w:cs="Arial"/>
+          <w:sz w:val="24"/>
+          <w:szCs w:val="24"/>
+          <w:lang w:val="es"/>
+        </w:rPr>
+        <w:t>to</w:t>
+      </w:r>
+      <w:proofErr w:type="spellEnd"/>
+      <w:r>
+        <w:rPr>
+          <w:rFonts w:ascii="Arial" w:hAnsi="Arial" w:cs="Arial"/>
+          <w:sz w:val="24"/>
+          <w:szCs w:val="24"/>
+          <w:lang w:val="es"/>
+        </w:rPr>
+        <w:t xml:space="preserve"> </w:t>
+      </w:r>
+      <w:proofErr w:type="spellStart"/>
+      <w:r>
+        <w:rPr>
+          <w:rFonts w:ascii="Arial" w:hAnsi="Arial" w:cs="Arial"/>
+          <w:sz w:val="24"/>
+          <w:szCs w:val="24"/>
+          <w:lang w:val="es"/>
+        </w:rPr>
+        <w:t>dashboard</w:t>
+      </w:r>
+      <w:proofErr w:type="spellEnd"/>
+      <w:r>
+        <w:rPr>
+          <w:rFonts w:ascii="Arial" w:hAnsi="Arial" w:cs="Arial"/>
+          <w:sz w:val="24"/>
+          <w:szCs w:val="24"/>
+          <w:lang w:val="es"/>
+        </w:rPr>
+        <w:t>.</w:t>
+      </w:r>
+    </w:p>
+    <w:p>
+      <w:pPr>
+        <w:autoSpaceDE w:val="0"/>
+        <w:autoSpaceDN w:val="0"/>
+        <w:adjustRightInd w:val="0"/>
+        <w:spacing w:after="200" w:line="240" w:lineRule="auto"/>
+        <w:contextualSpacing/>
+        <w:jc w:val="both"/>
+        <w:rPr>
+          <w:rFonts w:ascii="Arial" w:hAnsi="Arial" w:cs="Arial"/>
+          <w:sz w:val="24"/>
+          <w:szCs w:val="24"/>
+          <w:lang w:val="es"/>
+        </w:rPr>
+      </w:pPr>
+    </w:p>
+    <w:p>
+      <w:pPr>
+        <w:autoSpaceDE w:val="0"/>
+        <w:autoSpaceDN w:val="0"/>
+        <w:adjustRightInd w:val="0"/>
+        <w:spacing w:after="200" w:line="240" w:lineRule="auto"/>
+        <w:contextualSpacing/>
+        <w:jc w:val="both"/>
+        <w:rPr>
+          <w:rFonts w:ascii="Arial" w:hAnsi="Arial" w:cs="Arial"/>
+          <w:sz w:val="24"/>
+          <w:szCs w:val="24"/>
+          <w:lang w:val="es"/>
+        </w:rPr>
+      </w:pPr>
+      <w:r>
+        <w:rPr>
+          <w:rFonts w:ascii="Arial" w:hAnsi="Arial" w:cs="Arial"/>
+          <w:sz w:val="24"/>
+          <w:szCs w:val="24"/>
+          <w:lang w:val="es"/>
+        </w:rPr>
+        <w:t xml:space="preserve">[01:51] </w:t>
+      </w:r>
+      <w:proofErr w:type="spellStart"/>
+      <w:r>
+        <w:rPr>
+          <w:rFonts w:ascii="Arial" w:hAnsi="Arial" w:cs="Arial"/>
+          <w:sz w:val="24"/>
+          <w:szCs w:val="24"/>
+          <w:lang w:val="es"/>
+        </w:rPr>
+        <w:t>Okay</w:t>
+      </w:r>
+      <w:proofErr w:type="spellEnd"/>
+      <w:r>
+        <w:rPr>
+          <w:rFonts w:ascii="Arial" w:hAnsi="Arial" w:cs="Arial"/>
+          <w:sz w:val="24"/>
+          <w:szCs w:val="24"/>
+          <w:lang w:val="es"/>
+        </w:rPr>
+        <w:t xml:space="preserve">, aquí ya me aparece un botón para poderlo visitar, le voy a dar clic y voy a ver aquí mi página. Igual, el mismo tema que teníamos con GitHub </w:t>
+      </w:r>
+      <w:proofErr w:type="spellStart"/>
+      <w:r>
+        <w:rPr>
+          <w:rFonts w:ascii="Arial" w:hAnsi="Arial" w:cs="Arial"/>
+          <w:sz w:val="24"/>
+          <w:szCs w:val="24"/>
+          <w:lang w:val="es"/>
+        </w:rPr>
+        <w:t>pages</w:t>
+      </w:r>
+      <w:proofErr w:type="spellEnd"/>
+      <w:r>
+        <w:rPr>
+          <w:rFonts w:ascii="Arial" w:hAnsi="Arial" w:cs="Arial"/>
+          <w:sz w:val="24"/>
+          <w:szCs w:val="24"/>
+          <w:lang w:val="es"/>
+        </w:rPr>
+        <w:t>. Me dice que no existe. ¿Por qué? Porque mi archivo es registro-</w:t>
+      </w:r>
+      <w:proofErr w:type="spellStart"/>
+      <w:r>
+        <w:rPr>
+          <w:rFonts w:ascii="Arial" w:hAnsi="Arial" w:cs="Arial"/>
+          <w:sz w:val="24"/>
+          <w:szCs w:val="24"/>
+          <w:lang w:val="es"/>
+        </w:rPr>
+        <w:t>html</w:t>
+      </w:r>
+      <w:proofErr w:type="spellEnd"/>
+      <w:r>
+        <w:rPr>
+          <w:rFonts w:ascii="Arial" w:hAnsi="Arial" w:cs="Arial"/>
+          <w:sz w:val="24"/>
+          <w:szCs w:val="24"/>
+          <w:lang w:val="es"/>
+        </w:rPr>
+        <w:t xml:space="preserve">. Le voy a dar </w:t>
+      </w:r>
+      <w:proofErr w:type="spellStart"/>
+      <w:r>
+        <w:rPr>
+          <w:rFonts w:ascii="Arial" w:hAnsi="Arial" w:cs="Arial"/>
+          <w:sz w:val="24"/>
+          <w:szCs w:val="24"/>
+          <w:lang w:val="es"/>
+        </w:rPr>
+        <w:t>enter</w:t>
+      </w:r>
+      <w:proofErr w:type="spellEnd"/>
+      <w:r>
+        <w:rPr>
+          <w:rFonts w:ascii="Arial" w:hAnsi="Arial" w:cs="Arial"/>
+          <w:sz w:val="24"/>
+          <w:szCs w:val="24"/>
+          <w:lang w:val="es"/>
+        </w:rPr>
+        <w:t xml:space="preserve"> y listo, aquí ya tenemos nuestro proyecto.</w:t>
+      </w:r>
+    </w:p>
+    <w:p>
+      <w:pPr>
+        <w:autoSpaceDE w:val="0"/>
+        <w:autoSpaceDN w:val="0"/>
+        <w:adjustRightInd w:val="0"/>
+        <w:spacing w:after="200" w:line="240" w:lineRule="auto"/>
+        <w:contextualSpacing/>
+        <w:jc w:val="both"/>
+        <w:rPr>
+          <w:rFonts w:ascii="Arial" w:hAnsi="Arial" w:cs="Arial"/>
+          <w:sz w:val="24"/>
+          <w:szCs w:val="24"/>
+          <w:lang w:val="es"/>
+        </w:rPr>
+      </w:pPr>
+    </w:p>
+    <w:p>
+      <w:pPr>
+        <w:autoSpaceDE w:val="0"/>
+        <w:autoSpaceDN w:val="0"/>
+        <w:adjustRightInd w:val="0"/>
+        <w:spacing w:after="200" w:line="240" w:lineRule="auto"/>
+        <w:contextualSpacing/>
+        <w:jc w:val="both"/>
+        <w:rPr>
+          <w:rFonts w:ascii="Arial" w:hAnsi="Arial" w:cs="Arial"/>
+          <w:sz w:val="24"/>
+          <w:szCs w:val="24"/>
+          <w:lang w:val="es"/>
+        </w:rPr>
+      </w:pPr>
+      <w:r>
+        <w:rPr>
+          <w:rFonts w:ascii="Arial" w:hAnsi="Arial" w:cs="Arial"/>
+          <w:sz w:val="24"/>
+          <w:szCs w:val="24"/>
+          <w:lang w:val="es"/>
+        </w:rPr>
+        <w:t xml:space="preserve">[02:14] En caso de que tú quieras que no tengan que escribir registro y que aparezca luego, luego, lo que tendrías que hacer es el lugar que se llame registro, simplemente escribes index.html y posiblemente lo has visto o aprendido en algún otro curso, pero cada vez que un servidor busca dentro de todos los archivos por defecto, va a buscar el </w:t>
+      </w:r>
+      <w:r>
+        <w:rPr>
+          <w:rFonts w:ascii="Arial" w:hAnsi="Arial" w:cs="Arial"/>
+          <w:sz w:val="24"/>
+          <w:szCs w:val="24"/>
+          <w:lang w:val="es"/>
+        </w:rPr>
+        <w:lastRenderedPageBreak/>
+        <w:t>archivo index.html, y es el que va a mostrar cuando nuestra URL no tiene nada después que la base, es decir esto de aquí.</w:t>
+      </w:r>
+    </w:p>
+    <w:p>
+      <w:pPr>
+        <w:autoSpaceDE w:val="0"/>
+        <w:autoSpaceDN w:val="0"/>
+        <w:adjustRightInd w:val="0"/>
+        <w:spacing w:after="200" w:line="240" w:lineRule="auto"/>
+        <w:contextualSpacing/>
+        <w:jc w:val="both"/>
+        <w:rPr>
+          <w:rFonts w:ascii="Arial" w:hAnsi="Arial" w:cs="Arial"/>
+          <w:sz w:val="24"/>
+          <w:szCs w:val="24"/>
+          <w:lang w:val="es"/>
+        </w:rPr>
+      </w:pPr>
+    </w:p>
+    <w:p>
+      <w:pPr>
+        <w:autoSpaceDE w:val="0"/>
+        <w:autoSpaceDN w:val="0"/>
+        <w:adjustRightInd w:val="0"/>
+        <w:spacing w:after="200" w:line="240" w:lineRule="auto"/>
+        <w:contextualSpacing/>
+        <w:jc w:val="both"/>
+        <w:rPr>
+          <w:rFonts w:ascii="Arial" w:hAnsi="Arial" w:cs="Arial"/>
+          <w:sz w:val="24"/>
+          <w:szCs w:val="24"/>
+          <w:lang w:val="es"/>
+        </w:rPr>
+      </w:pPr>
+      <w:r>
+        <w:rPr>
+          <w:rFonts w:ascii="Arial" w:hAnsi="Arial" w:cs="Arial"/>
+          <w:sz w:val="24"/>
+          <w:szCs w:val="24"/>
+          <w:lang w:val="es"/>
+        </w:rPr>
+        <w:t xml:space="preserve">[02:49] Muy bien. Entonces, pues bueno, y tienes tu proyecto, tanto en GitHub </w:t>
+      </w:r>
+      <w:proofErr w:type="spellStart"/>
+      <w:r>
+        <w:rPr>
+          <w:rFonts w:ascii="Arial" w:hAnsi="Arial" w:cs="Arial"/>
+          <w:sz w:val="24"/>
+          <w:szCs w:val="24"/>
+          <w:lang w:val="es"/>
+        </w:rPr>
+        <w:t>pages</w:t>
+      </w:r>
+      <w:proofErr w:type="spellEnd"/>
+      <w:r>
+        <w:rPr>
+          <w:rFonts w:ascii="Arial" w:hAnsi="Arial" w:cs="Arial"/>
+          <w:sz w:val="24"/>
+          <w:szCs w:val="24"/>
+          <w:lang w:val="es"/>
+        </w:rPr>
+        <w:t xml:space="preserve"> como en </w:t>
+      </w:r>
+      <w:proofErr w:type="spellStart"/>
+      <w:r>
+        <w:rPr>
+          <w:rFonts w:ascii="Arial" w:hAnsi="Arial" w:cs="Arial"/>
+          <w:sz w:val="24"/>
+          <w:szCs w:val="24"/>
+          <w:lang w:val="es"/>
+        </w:rPr>
+        <w:t>Vercel</w:t>
+      </w:r>
+      <w:proofErr w:type="spellEnd"/>
+      <w:r>
+        <w:rPr>
+          <w:rFonts w:ascii="Arial" w:hAnsi="Arial" w:cs="Arial"/>
+          <w:sz w:val="24"/>
+          <w:szCs w:val="24"/>
+          <w:lang w:val="es"/>
+        </w:rPr>
+        <w:t xml:space="preserve">. Hay algunas otras opciones como pueden ser </w:t>
+      </w:r>
+      <w:proofErr w:type="spellStart"/>
+      <w:r>
+        <w:rPr>
+          <w:rFonts w:ascii="Arial" w:hAnsi="Arial" w:cs="Arial"/>
+          <w:sz w:val="24"/>
+          <w:szCs w:val="24"/>
+          <w:lang w:val="es"/>
+        </w:rPr>
+        <w:t>Netlify</w:t>
+      </w:r>
+      <w:proofErr w:type="spellEnd"/>
+      <w:r>
+        <w:rPr>
+          <w:rFonts w:ascii="Arial" w:hAnsi="Arial" w:cs="Arial"/>
+          <w:sz w:val="24"/>
+          <w:szCs w:val="24"/>
+          <w:lang w:val="es"/>
+        </w:rPr>
+        <w:t xml:space="preserve"> o esta empresa de aquí, también es prácticamente lo mismo.</w:t>
+      </w:r>
+    </w:p>
+    <w:p>
+      <w:pPr>
+        <w:autoSpaceDE w:val="0"/>
+        <w:autoSpaceDN w:val="0"/>
+        <w:adjustRightInd w:val="0"/>
+        <w:spacing w:after="200" w:line="240" w:lineRule="auto"/>
+        <w:contextualSpacing/>
+        <w:jc w:val="both"/>
+        <w:rPr>
+          <w:rFonts w:ascii="Arial" w:hAnsi="Arial" w:cs="Arial"/>
+          <w:sz w:val="24"/>
+          <w:szCs w:val="24"/>
+          <w:lang w:val="es"/>
+        </w:rPr>
+      </w:pPr>
+    </w:p>
+    <w:p>
+      <w:pPr>
+        <w:autoSpaceDE w:val="0"/>
+        <w:autoSpaceDN w:val="0"/>
+        <w:adjustRightInd w:val="0"/>
+        <w:spacing w:after="200" w:line="240" w:lineRule="auto"/>
+        <w:contextualSpacing/>
+        <w:jc w:val="both"/>
+        <w:rPr>
+          <w:rFonts w:ascii="Arial" w:hAnsi="Arial" w:cs="Arial"/>
+          <w:sz w:val="24"/>
+          <w:szCs w:val="24"/>
+          <w:lang w:val="es"/>
+        </w:rPr>
+      </w:pPr>
+      <w:r>
+        <w:rPr>
+          <w:rFonts w:ascii="Arial" w:hAnsi="Arial" w:cs="Arial"/>
+          <w:sz w:val="24"/>
+          <w:szCs w:val="24"/>
+          <w:lang w:val="es"/>
+        </w:rPr>
+        <w:t xml:space="preserve">[03:10] Entonces, puedes ir probando las tres plataformas, me parece que incluso hay más, estas al menos son las que yo he utilizado y creo que son de las más comunes, al menos para este tipo de proyectos que no tienen la responsabilidad de manejar rutas del lado del back </w:t>
+      </w:r>
+      <w:proofErr w:type="spellStart"/>
+      <w:r>
+        <w:rPr>
+          <w:rFonts w:ascii="Arial" w:hAnsi="Arial" w:cs="Arial"/>
+          <w:sz w:val="24"/>
+          <w:szCs w:val="24"/>
+          <w:lang w:val="es"/>
+        </w:rPr>
+        <w:t>end</w:t>
+      </w:r>
+      <w:proofErr w:type="spellEnd"/>
+      <w:r>
+        <w:rPr>
+          <w:rFonts w:ascii="Arial" w:hAnsi="Arial" w:cs="Arial"/>
+          <w:sz w:val="24"/>
+          <w:szCs w:val="24"/>
+          <w:lang w:val="es"/>
+        </w:rPr>
+        <w:t xml:space="preserve"> o guardar la información, entonces me parece que esta es una muy buena opción. Entonces, vamos a dejar hasta aquí el video.</w:t>
+      </w:r>
+    </w:p>
+    <w:p>
+      <w:pPr>
+        <w:autoSpaceDE w:val="0"/>
+        <w:autoSpaceDN w:val="0"/>
+        <w:adjustRightInd w:val="0"/>
+        <w:spacing w:after="200" w:line="276" w:lineRule="auto"/>
+        <w:rPr>
+          <w:rFonts w:ascii="Arial" w:hAnsi="Arial" w:cs="Arial"/>
+          <w:sz w:val="24"/>
+          <w:szCs w:val="24"/>
+          <w:lang w:val="es"/>
+        </w:rPr>
+      </w:pPr>
     </w:p>
     <w:p>
       <w:pPr>

</xml_diff>